<commit_message>
Epic 3 - Denys Bodnar
</commit_message>
<xml_diff>
--- a/ai_11/denys_bodnar/epic_2/epic_2_practice_and_labs_report_denys_bodnar.docx
+++ b/ai_11/denys_bodnar/epic_2/epic_2_practice_and_labs_report_denys_bodnar.docx
@@ -6,6 +6,7 @@
       <w:pPr>
         <w:rPr>
           <w:rFonts w:ascii="Times New Roman" w:hAnsi="Times New Roman" w:cs="Times New Roman"/>
+          <w:lang w:val="en-US"/>
         </w:rPr>
       </w:pPr>
     </w:p>
@@ -273,13 +274,23 @@
           <w:szCs w:val="28"/>
         </w:rPr>
       </w:pPr>
-      <w:r>
-        <w:rPr>
-          <w:rFonts w:ascii="Times New Roman" w:hAnsi="Times New Roman" w:cs="Times New Roman"/>
-          <w:sz w:val="28"/>
-          <w:szCs w:val="28"/>
-        </w:rPr>
-        <w:t>Алготестер Лабораторної Роботи № 1</w:t>
+      <w:proofErr w:type="spellStart"/>
+      <w:r>
+        <w:rPr>
+          <w:rFonts w:ascii="Times New Roman" w:hAnsi="Times New Roman" w:cs="Times New Roman"/>
+          <w:sz w:val="28"/>
+          <w:szCs w:val="28"/>
+        </w:rPr>
+        <w:t>Алготестер</w:t>
+      </w:r>
+      <w:proofErr w:type="spellEnd"/>
+      <w:r>
+        <w:rPr>
+          <w:rFonts w:ascii="Times New Roman" w:hAnsi="Times New Roman" w:cs="Times New Roman"/>
+          <w:sz w:val="28"/>
+          <w:szCs w:val="28"/>
+        </w:rPr>
+        <w:t xml:space="preserve"> Лабораторної Роботи № 1</w:t>
       </w:r>
     </w:p>
     <w:p>
@@ -508,24 +519,206 @@
         </w:rPr>
         <w:t>Н</w:t>
       </w:r>
-      <w:r>
-        <w:rPr>
-          <w:rFonts w:ascii="Times New Roman" w:eastAsia="Times New Roman" w:hAnsi="Times New Roman" w:cs="Times New Roman"/>
-          <w:sz w:val="28"/>
-          <w:szCs w:val="28"/>
-          <w:lang w:val="en-US"/>
-        </w:rPr>
-        <w:t>авчитися ефективно будувати програмну логіку та працювати з рі</w:t>
-      </w:r>
-      <w:r>
-        <w:rPr>
-          <w:rFonts w:ascii="Times New Roman" w:eastAsia="Times New Roman" w:hAnsi="Times New Roman" w:cs="Times New Roman"/>
-          <w:sz w:val="28"/>
-          <w:szCs w:val="28"/>
-          <w:lang w:val="en-US"/>
-        </w:rPr>
-        <w:t>зними типами дани</w:t>
-      </w:r>
+      <w:proofErr w:type="spellStart"/>
+      <w:r>
+        <w:rPr>
+          <w:rFonts w:ascii="Times New Roman" w:eastAsia="Times New Roman" w:hAnsi="Times New Roman" w:cs="Times New Roman"/>
+          <w:sz w:val="28"/>
+          <w:szCs w:val="28"/>
+          <w:lang w:val="en-US"/>
+        </w:rPr>
+        <w:t>авчитися</w:t>
+      </w:r>
+      <w:proofErr w:type="spellEnd"/>
+      <w:r>
+        <w:rPr>
+          <w:rFonts w:ascii="Times New Roman" w:eastAsia="Times New Roman" w:hAnsi="Times New Roman" w:cs="Times New Roman"/>
+          <w:sz w:val="28"/>
+          <w:szCs w:val="28"/>
+          <w:lang w:val="en-US"/>
+        </w:rPr>
+        <w:t xml:space="preserve"> </w:t>
+      </w:r>
+      <w:proofErr w:type="spellStart"/>
+      <w:r>
+        <w:rPr>
+          <w:rFonts w:ascii="Times New Roman" w:eastAsia="Times New Roman" w:hAnsi="Times New Roman" w:cs="Times New Roman"/>
+          <w:sz w:val="28"/>
+          <w:szCs w:val="28"/>
+          <w:lang w:val="en-US"/>
+        </w:rPr>
+        <w:t>ефективно</w:t>
+      </w:r>
+      <w:proofErr w:type="spellEnd"/>
+      <w:r>
+        <w:rPr>
+          <w:rFonts w:ascii="Times New Roman" w:eastAsia="Times New Roman" w:hAnsi="Times New Roman" w:cs="Times New Roman"/>
+          <w:sz w:val="28"/>
+          <w:szCs w:val="28"/>
+          <w:lang w:val="en-US"/>
+        </w:rPr>
+        <w:t xml:space="preserve"> </w:t>
+      </w:r>
+      <w:proofErr w:type="spellStart"/>
+      <w:r>
+        <w:rPr>
+          <w:rFonts w:ascii="Times New Roman" w:eastAsia="Times New Roman" w:hAnsi="Times New Roman" w:cs="Times New Roman"/>
+          <w:sz w:val="28"/>
+          <w:szCs w:val="28"/>
+          <w:lang w:val="en-US"/>
+        </w:rPr>
+        <w:t>будувати</w:t>
+      </w:r>
+      <w:proofErr w:type="spellEnd"/>
+      <w:r>
+        <w:rPr>
+          <w:rFonts w:ascii="Times New Roman" w:eastAsia="Times New Roman" w:hAnsi="Times New Roman" w:cs="Times New Roman"/>
+          <w:sz w:val="28"/>
+          <w:szCs w:val="28"/>
+          <w:lang w:val="en-US"/>
+        </w:rPr>
+        <w:t xml:space="preserve"> </w:t>
+      </w:r>
+      <w:proofErr w:type="spellStart"/>
+      <w:r>
+        <w:rPr>
+          <w:rFonts w:ascii="Times New Roman" w:eastAsia="Times New Roman" w:hAnsi="Times New Roman" w:cs="Times New Roman"/>
+          <w:sz w:val="28"/>
+          <w:szCs w:val="28"/>
+          <w:lang w:val="en-US"/>
+        </w:rPr>
+        <w:t>програмну</w:t>
+      </w:r>
+      <w:proofErr w:type="spellEnd"/>
+      <w:r>
+        <w:rPr>
+          <w:rFonts w:ascii="Times New Roman" w:eastAsia="Times New Roman" w:hAnsi="Times New Roman" w:cs="Times New Roman"/>
+          <w:sz w:val="28"/>
+          <w:szCs w:val="28"/>
+          <w:lang w:val="en-US"/>
+        </w:rPr>
+        <w:t xml:space="preserve"> </w:t>
+      </w:r>
+      <w:proofErr w:type="spellStart"/>
+      <w:r>
+        <w:rPr>
+          <w:rFonts w:ascii="Times New Roman" w:eastAsia="Times New Roman" w:hAnsi="Times New Roman" w:cs="Times New Roman"/>
+          <w:sz w:val="28"/>
+          <w:szCs w:val="28"/>
+          <w:lang w:val="en-US"/>
+        </w:rPr>
+        <w:t>логіку</w:t>
+      </w:r>
+      <w:proofErr w:type="spellEnd"/>
+      <w:r>
+        <w:rPr>
+          <w:rFonts w:ascii="Times New Roman" w:eastAsia="Times New Roman" w:hAnsi="Times New Roman" w:cs="Times New Roman"/>
+          <w:sz w:val="28"/>
+          <w:szCs w:val="28"/>
+          <w:lang w:val="en-US"/>
+        </w:rPr>
+        <w:t xml:space="preserve"> </w:t>
+      </w:r>
+      <w:proofErr w:type="spellStart"/>
+      <w:r>
+        <w:rPr>
+          <w:rFonts w:ascii="Times New Roman" w:eastAsia="Times New Roman" w:hAnsi="Times New Roman" w:cs="Times New Roman"/>
+          <w:sz w:val="28"/>
+          <w:szCs w:val="28"/>
+          <w:lang w:val="en-US"/>
+        </w:rPr>
+        <w:t>та</w:t>
+      </w:r>
+      <w:proofErr w:type="spellEnd"/>
+      <w:r>
+        <w:rPr>
+          <w:rFonts w:ascii="Times New Roman" w:eastAsia="Times New Roman" w:hAnsi="Times New Roman" w:cs="Times New Roman"/>
+          <w:sz w:val="28"/>
+          <w:szCs w:val="28"/>
+          <w:lang w:val="en-US"/>
+        </w:rPr>
+        <w:t xml:space="preserve"> </w:t>
+      </w:r>
+      <w:proofErr w:type="spellStart"/>
+      <w:r>
+        <w:rPr>
+          <w:rFonts w:ascii="Times New Roman" w:eastAsia="Times New Roman" w:hAnsi="Times New Roman" w:cs="Times New Roman"/>
+          <w:sz w:val="28"/>
+          <w:szCs w:val="28"/>
+          <w:lang w:val="en-US"/>
+        </w:rPr>
+        <w:t>працювати</w:t>
+      </w:r>
+      <w:proofErr w:type="spellEnd"/>
+      <w:r>
+        <w:rPr>
+          <w:rFonts w:ascii="Times New Roman" w:eastAsia="Times New Roman" w:hAnsi="Times New Roman" w:cs="Times New Roman"/>
+          <w:sz w:val="28"/>
+          <w:szCs w:val="28"/>
+          <w:lang w:val="en-US"/>
+        </w:rPr>
+        <w:t xml:space="preserve"> з </w:t>
+      </w:r>
+      <w:proofErr w:type="spellStart"/>
+      <w:r>
+        <w:rPr>
+          <w:rFonts w:ascii="Times New Roman" w:eastAsia="Times New Roman" w:hAnsi="Times New Roman" w:cs="Times New Roman"/>
+          <w:sz w:val="28"/>
+          <w:szCs w:val="28"/>
+          <w:lang w:val="en-US"/>
+        </w:rPr>
+        <w:t>рі</w:t>
+      </w:r>
+      <w:r>
+        <w:rPr>
+          <w:rFonts w:ascii="Times New Roman" w:eastAsia="Times New Roman" w:hAnsi="Times New Roman" w:cs="Times New Roman"/>
+          <w:sz w:val="28"/>
+          <w:szCs w:val="28"/>
+          <w:lang w:val="en-US"/>
+        </w:rPr>
+        <w:t>зними</w:t>
+      </w:r>
+      <w:proofErr w:type="spellEnd"/>
+      <w:r>
+        <w:rPr>
+          <w:rFonts w:ascii="Times New Roman" w:eastAsia="Times New Roman" w:hAnsi="Times New Roman" w:cs="Times New Roman"/>
+          <w:sz w:val="28"/>
+          <w:szCs w:val="28"/>
+          <w:lang w:val="en-US"/>
+        </w:rPr>
+        <w:t xml:space="preserve"> </w:t>
+      </w:r>
+      <w:proofErr w:type="spellStart"/>
+      <w:r>
+        <w:rPr>
+          <w:rFonts w:ascii="Times New Roman" w:eastAsia="Times New Roman" w:hAnsi="Times New Roman" w:cs="Times New Roman"/>
+          <w:sz w:val="28"/>
+          <w:szCs w:val="28"/>
+          <w:lang w:val="en-US"/>
+        </w:rPr>
+        <w:t>типами</w:t>
+      </w:r>
+      <w:proofErr w:type="spellEnd"/>
+      <w:r>
+        <w:rPr>
+          <w:rFonts w:ascii="Times New Roman" w:eastAsia="Times New Roman" w:hAnsi="Times New Roman" w:cs="Times New Roman"/>
+          <w:sz w:val="28"/>
+          <w:szCs w:val="28"/>
+          <w:lang w:val="en-US"/>
+        </w:rPr>
+        <w:t xml:space="preserve"> </w:t>
+      </w:r>
+      <w:proofErr w:type="spellStart"/>
+      <w:r>
+        <w:rPr>
+          <w:rFonts w:ascii="Times New Roman" w:eastAsia="Times New Roman" w:hAnsi="Times New Roman" w:cs="Times New Roman"/>
+          <w:sz w:val="28"/>
+          <w:szCs w:val="28"/>
+          <w:lang w:val="en-US"/>
+        </w:rPr>
+        <w:t>дани</w:t>
+      </w:r>
+      <w:proofErr w:type="spellEnd"/>
       <w:r>
         <w:rPr>
           <w:rFonts w:ascii="Times New Roman" w:eastAsia="Times New Roman" w:hAnsi="Times New Roman" w:cs="Times New Roman"/>
@@ -541,7 +734,247 @@
           <w:szCs w:val="28"/>
           <w:lang w:val="en-US"/>
         </w:rPr>
-        <w:t xml:space="preserve"> створювати чіткі й структуровані програми, що вирішують різноманітні задачі з використанням стандартних інструментів програмування.</w:t>
+        <w:t xml:space="preserve"> </w:t>
+      </w:r>
+      <w:proofErr w:type="spellStart"/>
+      <w:r>
+        <w:rPr>
+          <w:rFonts w:ascii="Times New Roman" w:eastAsia="Times New Roman" w:hAnsi="Times New Roman" w:cs="Times New Roman"/>
+          <w:sz w:val="28"/>
+          <w:szCs w:val="28"/>
+          <w:lang w:val="en-US"/>
+        </w:rPr>
+        <w:t>створювати</w:t>
+      </w:r>
+      <w:proofErr w:type="spellEnd"/>
+      <w:r>
+        <w:rPr>
+          <w:rFonts w:ascii="Times New Roman" w:eastAsia="Times New Roman" w:hAnsi="Times New Roman" w:cs="Times New Roman"/>
+          <w:sz w:val="28"/>
+          <w:szCs w:val="28"/>
+          <w:lang w:val="en-US"/>
+        </w:rPr>
+        <w:t xml:space="preserve"> </w:t>
+      </w:r>
+      <w:proofErr w:type="spellStart"/>
+      <w:r>
+        <w:rPr>
+          <w:rFonts w:ascii="Times New Roman" w:eastAsia="Times New Roman" w:hAnsi="Times New Roman" w:cs="Times New Roman"/>
+          <w:sz w:val="28"/>
+          <w:szCs w:val="28"/>
+          <w:lang w:val="en-US"/>
+        </w:rPr>
+        <w:t>чіткі</w:t>
+      </w:r>
+      <w:proofErr w:type="spellEnd"/>
+      <w:r>
+        <w:rPr>
+          <w:rFonts w:ascii="Times New Roman" w:eastAsia="Times New Roman" w:hAnsi="Times New Roman" w:cs="Times New Roman"/>
+          <w:sz w:val="28"/>
+          <w:szCs w:val="28"/>
+          <w:lang w:val="en-US"/>
+        </w:rPr>
+        <w:t xml:space="preserve"> й </w:t>
+      </w:r>
+      <w:proofErr w:type="spellStart"/>
+      <w:r>
+        <w:rPr>
+          <w:rFonts w:ascii="Times New Roman" w:eastAsia="Times New Roman" w:hAnsi="Times New Roman" w:cs="Times New Roman"/>
+          <w:sz w:val="28"/>
+          <w:szCs w:val="28"/>
+          <w:lang w:val="en-US"/>
+        </w:rPr>
+        <w:t>структуровані</w:t>
+      </w:r>
+      <w:proofErr w:type="spellEnd"/>
+      <w:r>
+        <w:rPr>
+          <w:rFonts w:ascii="Times New Roman" w:eastAsia="Times New Roman" w:hAnsi="Times New Roman" w:cs="Times New Roman"/>
+          <w:sz w:val="28"/>
+          <w:szCs w:val="28"/>
+          <w:lang w:val="en-US"/>
+        </w:rPr>
+        <w:t xml:space="preserve"> </w:t>
+      </w:r>
+      <w:proofErr w:type="spellStart"/>
+      <w:r>
+        <w:rPr>
+          <w:rFonts w:ascii="Times New Roman" w:eastAsia="Times New Roman" w:hAnsi="Times New Roman" w:cs="Times New Roman"/>
+          <w:sz w:val="28"/>
+          <w:szCs w:val="28"/>
+          <w:lang w:val="en-US"/>
+        </w:rPr>
+        <w:t>програми</w:t>
+      </w:r>
+      <w:proofErr w:type="spellEnd"/>
+      <w:r>
+        <w:rPr>
+          <w:rFonts w:ascii="Times New Roman" w:eastAsia="Times New Roman" w:hAnsi="Times New Roman" w:cs="Times New Roman"/>
+          <w:sz w:val="28"/>
+          <w:szCs w:val="28"/>
+          <w:lang w:val="en-US"/>
+        </w:rPr>
+        <w:t xml:space="preserve">, </w:t>
+      </w:r>
+      <w:proofErr w:type="spellStart"/>
+      <w:r>
+        <w:rPr>
+          <w:rFonts w:ascii="Times New Roman" w:eastAsia="Times New Roman" w:hAnsi="Times New Roman" w:cs="Times New Roman"/>
+          <w:sz w:val="28"/>
+          <w:szCs w:val="28"/>
+          <w:lang w:val="en-US"/>
+        </w:rPr>
+        <w:t>що</w:t>
+      </w:r>
+      <w:proofErr w:type="spellEnd"/>
+      <w:r>
+        <w:rPr>
+          <w:rFonts w:ascii="Times New Roman" w:eastAsia="Times New Roman" w:hAnsi="Times New Roman" w:cs="Times New Roman"/>
+          <w:sz w:val="28"/>
+          <w:szCs w:val="28"/>
+          <w:lang w:val="en-US"/>
+        </w:rPr>
+        <w:t xml:space="preserve"> </w:t>
+      </w:r>
+      <w:proofErr w:type="spellStart"/>
+      <w:r>
+        <w:rPr>
+          <w:rFonts w:ascii="Times New Roman" w:eastAsia="Times New Roman" w:hAnsi="Times New Roman" w:cs="Times New Roman"/>
+          <w:sz w:val="28"/>
+          <w:szCs w:val="28"/>
+          <w:lang w:val="en-US"/>
+        </w:rPr>
+        <w:t>вирішують</w:t>
+      </w:r>
+      <w:proofErr w:type="spellEnd"/>
+      <w:r>
+        <w:rPr>
+          <w:rFonts w:ascii="Times New Roman" w:eastAsia="Times New Roman" w:hAnsi="Times New Roman" w:cs="Times New Roman"/>
+          <w:sz w:val="28"/>
+          <w:szCs w:val="28"/>
+          <w:lang w:val="en-US"/>
+        </w:rPr>
+        <w:t xml:space="preserve"> </w:t>
+      </w:r>
+      <w:proofErr w:type="spellStart"/>
+      <w:r>
+        <w:rPr>
+          <w:rFonts w:ascii="Times New Roman" w:eastAsia="Times New Roman" w:hAnsi="Times New Roman" w:cs="Times New Roman"/>
+          <w:sz w:val="28"/>
+          <w:szCs w:val="28"/>
+          <w:lang w:val="en-US"/>
+        </w:rPr>
+        <w:t>різноманітні</w:t>
+      </w:r>
+      <w:proofErr w:type="spellEnd"/>
+      <w:r>
+        <w:rPr>
+          <w:rFonts w:ascii="Times New Roman" w:eastAsia="Times New Roman" w:hAnsi="Times New Roman" w:cs="Times New Roman"/>
+          <w:sz w:val="28"/>
+          <w:szCs w:val="28"/>
+          <w:lang w:val="en-US"/>
+        </w:rPr>
+        <w:t xml:space="preserve"> </w:t>
+      </w:r>
+      <w:proofErr w:type="spellStart"/>
+      <w:r>
+        <w:rPr>
+          <w:rFonts w:ascii="Times New Roman" w:eastAsia="Times New Roman" w:hAnsi="Times New Roman" w:cs="Times New Roman"/>
+          <w:sz w:val="28"/>
+          <w:szCs w:val="28"/>
+          <w:lang w:val="en-US"/>
+        </w:rPr>
+        <w:t>задачі</w:t>
+      </w:r>
+      <w:proofErr w:type="spellEnd"/>
+      <w:r>
+        <w:rPr>
+          <w:rFonts w:ascii="Times New Roman" w:eastAsia="Times New Roman" w:hAnsi="Times New Roman" w:cs="Times New Roman"/>
+          <w:sz w:val="28"/>
+          <w:szCs w:val="28"/>
+          <w:lang w:val="en-US"/>
+        </w:rPr>
+        <w:t xml:space="preserve"> з </w:t>
+      </w:r>
+      <w:proofErr w:type="spellStart"/>
+      <w:r>
+        <w:rPr>
+          <w:rFonts w:ascii="Times New Roman" w:eastAsia="Times New Roman" w:hAnsi="Times New Roman" w:cs="Times New Roman"/>
+          <w:sz w:val="28"/>
+          <w:szCs w:val="28"/>
+          <w:lang w:val="en-US"/>
+        </w:rPr>
+        <w:t>використанням</w:t>
+      </w:r>
+      <w:proofErr w:type="spellEnd"/>
+      <w:r>
+        <w:rPr>
+          <w:rFonts w:ascii="Times New Roman" w:eastAsia="Times New Roman" w:hAnsi="Times New Roman" w:cs="Times New Roman"/>
+          <w:sz w:val="28"/>
+          <w:szCs w:val="28"/>
+          <w:lang w:val="en-US"/>
+        </w:rPr>
+        <w:t xml:space="preserve"> </w:t>
+      </w:r>
+      <w:proofErr w:type="spellStart"/>
+      <w:r>
+        <w:rPr>
+          <w:rFonts w:ascii="Times New Roman" w:eastAsia="Times New Roman" w:hAnsi="Times New Roman" w:cs="Times New Roman"/>
+          <w:sz w:val="28"/>
+          <w:szCs w:val="28"/>
+          <w:lang w:val="en-US"/>
+        </w:rPr>
+        <w:t>стандартних</w:t>
+      </w:r>
+      <w:proofErr w:type="spellEnd"/>
+      <w:r>
+        <w:rPr>
+          <w:rFonts w:ascii="Times New Roman" w:eastAsia="Times New Roman" w:hAnsi="Times New Roman" w:cs="Times New Roman"/>
+          <w:sz w:val="28"/>
+          <w:szCs w:val="28"/>
+          <w:lang w:val="en-US"/>
+        </w:rPr>
+        <w:t xml:space="preserve"> </w:t>
+      </w:r>
+      <w:proofErr w:type="spellStart"/>
+      <w:r>
+        <w:rPr>
+          <w:rFonts w:ascii="Times New Roman" w:eastAsia="Times New Roman" w:hAnsi="Times New Roman" w:cs="Times New Roman"/>
+          <w:sz w:val="28"/>
+          <w:szCs w:val="28"/>
+          <w:lang w:val="en-US"/>
+        </w:rPr>
+        <w:t>інструментів</w:t>
+      </w:r>
+      <w:proofErr w:type="spellEnd"/>
+      <w:r>
+        <w:rPr>
+          <w:rFonts w:ascii="Times New Roman" w:eastAsia="Times New Roman" w:hAnsi="Times New Roman" w:cs="Times New Roman"/>
+          <w:sz w:val="28"/>
+          <w:szCs w:val="28"/>
+          <w:lang w:val="en-US"/>
+        </w:rPr>
+        <w:t xml:space="preserve"> </w:t>
+      </w:r>
+      <w:proofErr w:type="spellStart"/>
+      <w:r>
+        <w:rPr>
+          <w:rFonts w:ascii="Times New Roman" w:eastAsia="Times New Roman" w:hAnsi="Times New Roman" w:cs="Times New Roman"/>
+          <w:sz w:val="28"/>
+          <w:szCs w:val="28"/>
+          <w:lang w:val="en-US"/>
+        </w:rPr>
+        <w:t>програмування</w:t>
+      </w:r>
+      <w:proofErr w:type="spellEnd"/>
+      <w:r>
+        <w:rPr>
+          <w:rFonts w:ascii="Times New Roman" w:eastAsia="Times New Roman" w:hAnsi="Times New Roman" w:cs="Times New Roman"/>
+          <w:sz w:val="28"/>
+          <w:szCs w:val="28"/>
+          <w:lang w:val="en-US"/>
+        </w:rPr>
+        <w:t>.</w:t>
       </w:r>
     </w:p>
     <w:p>
@@ -827,15 +1260,29 @@
         </w:rPr>
         <w:t xml:space="preserve">Стаття. </w:t>
       </w:r>
-      <w:hyperlink r:id="rId8" w:history="1">
-        <w:r>
-          <w:rPr>
-            <w:rStyle w:val="a7"/>
-            <w:rFonts w:ascii="Times New Roman" w:hAnsi="Times New Roman" w:cs="Times New Roman"/>
-          </w:rPr>
-          <w:t>https://ua5.org/osnprog/28-ponjattja-sistemi-chislennja.html</w:t>
-        </w:r>
-      </w:hyperlink>
+      <w:r>
+        <w:fldChar w:fldCharType="begin"/>
+      </w:r>
+      <w:r>
+        <w:instrText>HYPERLINK "https://ua5.org/osnprog/28-ponjattja-sistemi-chislennja.html"</w:instrText>
+      </w:r>
+      <w:r>
+        <w:fldChar w:fldCharType="separate"/>
+      </w:r>
+      <w:r>
+        <w:rPr>
+          <w:rStyle w:val="a7"/>
+          <w:rFonts w:ascii="Times New Roman" w:hAnsi="Times New Roman" w:cs="Times New Roman"/>
+        </w:rPr>
+        <w:t>https://ua5.org/osnprog/28-ponjattja-sistemi-chislennja.html</w:t>
+      </w:r>
+      <w:r>
+        <w:rPr>
+          <w:rStyle w:val="a7"/>
+          <w:rFonts w:ascii="Times New Roman" w:hAnsi="Times New Roman" w:cs="Times New Roman"/>
+        </w:rPr>
+        <w:fldChar w:fldCharType="end"/>
+      </w:r>
     </w:p>
     <w:p>
       <w:pPr>
@@ -856,15 +1303,29 @@
         </w:rPr>
         <w:t xml:space="preserve">Відео. </w:t>
       </w:r>
-      <w:hyperlink r:id="rId9" w:history="1">
-        <w:r>
-          <w:rPr>
-            <w:rStyle w:val="a7"/>
-            <w:rFonts w:ascii="Times New Roman" w:hAnsi="Times New Roman" w:cs="Times New Roman"/>
-          </w:rPr>
-          <w:t>https://www.youtube.com/watch?v=yGmVLDenVpE</w:t>
-        </w:r>
-      </w:hyperlink>
+      <w:r>
+        <w:fldChar w:fldCharType="begin"/>
+      </w:r>
+      <w:r>
+        <w:instrText>HYPERLINK "https://www.youtube.com/watch?v=yGmVLDenVpE"</w:instrText>
+      </w:r>
+      <w:r>
+        <w:fldChar w:fldCharType="separate"/>
+      </w:r>
+      <w:r>
+        <w:rPr>
+          <w:rStyle w:val="a7"/>
+          <w:rFonts w:ascii="Times New Roman" w:hAnsi="Times New Roman" w:cs="Times New Roman"/>
+        </w:rPr>
+        <w:t>https://www.youtube.com/watch?v=yGmVLDenVpE</w:t>
+      </w:r>
+      <w:r>
+        <w:rPr>
+          <w:rStyle w:val="a7"/>
+          <w:rFonts w:ascii="Times New Roman" w:hAnsi="Times New Roman" w:cs="Times New Roman"/>
+        </w:rPr>
+        <w:fldChar w:fldCharType="end"/>
+      </w:r>
     </w:p>
     <w:p>
       <w:pPr>
@@ -936,11 +1397,19 @@
           <w:rFonts w:ascii="Times New Roman" w:hAnsi="Times New Roman" w:cs="Times New Roman"/>
         </w:rPr>
       </w:pPr>
-      <w:r>
-        <w:rPr>
-          <w:rFonts w:ascii="Times New Roman" w:hAnsi="Times New Roman" w:cs="Times New Roman"/>
-        </w:rPr>
-        <w:t xml:space="preserve">Вісімкова система числення в </w:t>
+      <w:proofErr w:type="spellStart"/>
+      <w:r>
+        <w:rPr>
+          <w:rFonts w:ascii="Times New Roman" w:hAnsi="Times New Roman" w:cs="Times New Roman"/>
+        </w:rPr>
+        <w:t>Вісімкова</w:t>
+      </w:r>
+      <w:proofErr w:type="spellEnd"/>
+      <w:r>
+        <w:rPr>
+          <w:rFonts w:ascii="Times New Roman" w:hAnsi="Times New Roman" w:cs="Times New Roman"/>
+        </w:rPr>
+        <w:t xml:space="preserve"> система числення в </w:t>
       </w:r>
       <w:r>
         <w:rPr>
@@ -1044,15 +1513,29 @@
         </w:rPr>
         <w:t xml:space="preserve">Стаття. </w:t>
       </w:r>
-      <w:hyperlink r:id="rId10" w:history="1">
-        <w:r>
-          <w:rPr>
-            <w:rStyle w:val="a7"/>
-            <w:rFonts w:ascii="Times New Roman" w:hAnsi="Times New Roman" w:cs="Times New Roman"/>
-          </w:rPr>
-          <w:t>https://coworkingclub.com.ua/uk/scho-take-kompilyator/</w:t>
-        </w:r>
-      </w:hyperlink>
+      <w:r>
+        <w:fldChar w:fldCharType="begin"/>
+      </w:r>
+      <w:r>
+        <w:instrText>HYPERLINK "https://coworkingclub.com.ua/uk/scho-take-kompilyator/"</w:instrText>
+      </w:r>
+      <w:r>
+        <w:fldChar w:fldCharType="separate"/>
+      </w:r>
+      <w:r>
+        <w:rPr>
+          <w:rStyle w:val="a7"/>
+          <w:rFonts w:ascii="Times New Roman" w:hAnsi="Times New Roman" w:cs="Times New Roman"/>
+        </w:rPr>
+        <w:t>https://coworkingclub.com.ua/uk/scho-take-kompilyator/</w:t>
+      </w:r>
+      <w:r>
+        <w:rPr>
+          <w:rStyle w:val="a7"/>
+          <w:rFonts w:ascii="Times New Roman" w:hAnsi="Times New Roman" w:cs="Times New Roman"/>
+        </w:rPr>
+        <w:fldChar w:fldCharType="end"/>
+      </w:r>
     </w:p>
     <w:p>
       <w:pPr>
@@ -1073,15 +1556,29 @@
         </w:rPr>
         <w:t xml:space="preserve">Відео. </w:t>
       </w:r>
-      <w:hyperlink r:id="rId11" w:history="1">
-        <w:r>
-          <w:rPr>
-            <w:rStyle w:val="a7"/>
-            <w:rFonts w:ascii="Times New Roman" w:hAnsi="Times New Roman" w:cs="Times New Roman"/>
-          </w:rPr>
-          <w:t>https://coworkingclub.com.ua/uk/scho-take-kompilyator/</w:t>
-        </w:r>
-      </w:hyperlink>
+      <w:r>
+        <w:fldChar w:fldCharType="begin"/>
+      </w:r>
+      <w:r>
+        <w:instrText>HYPERLINK "https://coworkingclub.com.ua/uk/scho-take-kompilyator/"</w:instrText>
+      </w:r>
+      <w:r>
+        <w:fldChar w:fldCharType="separate"/>
+      </w:r>
+      <w:r>
+        <w:rPr>
+          <w:rStyle w:val="a7"/>
+          <w:rFonts w:ascii="Times New Roman" w:hAnsi="Times New Roman" w:cs="Times New Roman"/>
+        </w:rPr>
+        <w:t>https://coworkingclub.com.ua/uk/scho-take-kompilyator/</w:t>
+      </w:r>
+      <w:r>
+        <w:rPr>
+          <w:rStyle w:val="a7"/>
+          <w:rFonts w:ascii="Times New Roman" w:hAnsi="Times New Roman" w:cs="Times New Roman"/>
+        </w:rPr>
+        <w:fldChar w:fldCharType="end"/>
+      </w:r>
     </w:p>
     <w:p>
       <w:pPr>
@@ -1148,7 +1645,21 @@
         <w:rPr>
           <w:rFonts w:ascii="Times New Roman" w:hAnsi="Times New Roman" w:cs="Times New Roman"/>
         </w:rPr>
-        <w:t>Шість фаз компілятора це 1) лексичний аналіз 2) синтаксичний аналіз 3) семантичний аналіз 4) проміжний генератор коду 5) оптимізатор коду 6) код Generator.</w:t>
+        <w:t xml:space="preserve">Шість фаз компілятора це 1) лексичний аналіз 2) синтаксичний аналіз 3) семантичний аналіз 4) проміжний генератор коду 5) оптимізатор коду 6) код </w:t>
+      </w:r>
+      <w:proofErr w:type="spellStart"/>
+      <w:r>
+        <w:rPr>
+          <w:rFonts w:ascii="Times New Roman" w:hAnsi="Times New Roman" w:cs="Times New Roman"/>
+        </w:rPr>
+        <w:t>Generator</w:t>
+      </w:r>
+      <w:proofErr w:type="spellEnd"/>
+      <w:r>
+        <w:rPr>
+          <w:rFonts w:ascii="Times New Roman" w:hAnsi="Times New Roman" w:cs="Times New Roman"/>
+        </w:rPr>
+        <w:t>.</w:t>
       </w:r>
     </w:p>
     <w:p>
@@ -1232,7 +1743,7 @@
         </w:rPr>
         <w:t>Стаття .</w:t>
       </w:r>
-      <w:hyperlink r:id="rId12" w:history="1">
+      <w:hyperlink r:id="rId8" w:history="1">
         <w:r>
           <w:rPr>
             <w:rStyle w:val="a7"/>
@@ -1261,15 +1772,29 @@
         </w:rPr>
         <w:t xml:space="preserve">Відео. </w:t>
       </w:r>
-      <w:hyperlink r:id="rId13" w:history="1">
-        <w:r>
-          <w:rPr>
-            <w:rStyle w:val="a7"/>
-            <w:rFonts w:ascii="Times New Roman" w:hAnsi="Times New Roman" w:cs="Times New Roman"/>
-          </w:rPr>
-          <w:t>https://acode.com.ua/urok-36-typy-danyh-z-plavayuchoyu-krapkoyu-float-double-i-long-double/</w:t>
-        </w:r>
-      </w:hyperlink>
+      <w:r>
+        <w:fldChar w:fldCharType="begin"/>
+      </w:r>
+      <w:r>
+        <w:instrText>HYPERLINK "https://acode.com.ua/urok-36-typy-danyh-z-plavayuchoyu-krapkoyu-float-double-i-long-double/"</w:instrText>
+      </w:r>
+      <w:r>
+        <w:fldChar w:fldCharType="separate"/>
+      </w:r>
+      <w:r>
+        <w:rPr>
+          <w:rStyle w:val="a7"/>
+          <w:rFonts w:ascii="Times New Roman" w:hAnsi="Times New Roman" w:cs="Times New Roman"/>
+        </w:rPr>
+        <w:t>https://acode.com.ua/urok-36-typy-danyh-z-plavayuchoyu-krapkoyu-float-double-i-long-double/</w:t>
+      </w:r>
+      <w:r>
+        <w:rPr>
+          <w:rStyle w:val="a7"/>
+          <w:rFonts w:ascii="Times New Roman" w:hAnsi="Times New Roman" w:cs="Times New Roman"/>
+        </w:rPr>
+        <w:fldChar w:fldCharType="end"/>
+      </w:r>
     </w:p>
     <w:p>
       <w:pPr>
@@ -1325,7 +1850,35 @@
         <w:rPr>
           <w:rFonts w:ascii="Times New Roman" w:hAnsi="Times New Roman" w:cs="Times New Roman"/>
         </w:rPr>
-        <w:t>Типи констант (перед вісімковою 0, перед шістнадцятковою 0X, символьні в одиничних лапках, рядкові в подвійних лапках).</w:t>
+        <w:t xml:space="preserve">Типи констант (перед </w:t>
+      </w:r>
+      <w:proofErr w:type="spellStart"/>
+      <w:r>
+        <w:rPr>
+          <w:rFonts w:ascii="Times New Roman" w:hAnsi="Times New Roman" w:cs="Times New Roman"/>
+        </w:rPr>
+        <w:t>вісімковою</w:t>
+      </w:r>
+      <w:proofErr w:type="spellEnd"/>
+      <w:r>
+        <w:rPr>
+          <w:rFonts w:ascii="Times New Roman" w:hAnsi="Times New Roman" w:cs="Times New Roman"/>
+        </w:rPr>
+        <w:t xml:space="preserve"> 0, перед </w:t>
+      </w:r>
+      <w:proofErr w:type="spellStart"/>
+      <w:r>
+        <w:rPr>
+          <w:rFonts w:ascii="Times New Roman" w:hAnsi="Times New Roman" w:cs="Times New Roman"/>
+        </w:rPr>
+        <w:t>шістнадцятковою</w:t>
+      </w:r>
+      <w:proofErr w:type="spellEnd"/>
+      <w:r>
+        <w:rPr>
+          <w:rFonts w:ascii="Times New Roman" w:hAnsi="Times New Roman" w:cs="Times New Roman"/>
+        </w:rPr>
+        <w:t xml:space="preserve"> 0X, символьні в одиничних лапках, рядкові в подвійних лапках).</w:t>
       </w:r>
     </w:p>
     <w:p>
@@ -1372,7 +1925,21 @@
         <w:rPr>
           <w:rFonts w:ascii="Times New Roman" w:hAnsi="Times New Roman" w:cs="Times New Roman"/>
         </w:rPr>
-        <w:t xml:space="preserve">– 6-9 значень точності(частіше 7), </w:t>
+        <w:t xml:space="preserve">– 6-9 значень </w:t>
+      </w:r>
+      <w:proofErr w:type="gramStart"/>
+      <w:r>
+        <w:rPr>
+          <w:rFonts w:ascii="Times New Roman" w:hAnsi="Times New Roman" w:cs="Times New Roman"/>
+        </w:rPr>
+        <w:t>точності(</w:t>
+      </w:r>
+      <w:proofErr w:type="gramEnd"/>
+      <w:r>
+        <w:rPr>
+          <w:rFonts w:ascii="Times New Roman" w:hAnsi="Times New Roman" w:cs="Times New Roman"/>
+        </w:rPr>
+        <w:t xml:space="preserve">частіше 7), </w:t>
       </w:r>
       <w:r>
         <w:rPr>
@@ -1385,7 +1952,35 @@
         <w:rPr>
           <w:rFonts w:ascii="Times New Roman" w:hAnsi="Times New Roman" w:cs="Times New Roman"/>
         </w:rPr>
-        <w:t xml:space="preserve"> – 15-18 цифр(частіше 16), long double: 15, 18 чи 33.</w:t>
+        <w:t xml:space="preserve"> – 15-18 цифр(частіше 16), </w:t>
+      </w:r>
+      <w:proofErr w:type="spellStart"/>
+      <w:r>
+        <w:rPr>
+          <w:rFonts w:ascii="Times New Roman" w:hAnsi="Times New Roman" w:cs="Times New Roman"/>
+        </w:rPr>
+        <w:t>long</w:t>
+      </w:r>
+      <w:proofErr w:type="spellEnd"/>
+      <w:r>
+        <w:rPr>
+          <w:rFonts w:ascii="Times New Roman" w:hAnsi="Times New Roman" w:cs="Times New Roman"/>
+        </w:rPr>
+        <w:t xml:space="preserve"> </w:t>
+      </w:r>
+      <w:proofErr w:type="spellStart"/>
+      <w:r>
+        <w:rPr>
+          <w:rFonts w:ascii="Times New Roman" w:hAnsi="Times New Roman" w:cs="Times New Roman"/>
+        </w:rPr>
+        <w:t>double</w:t>
+      </w:r>
+      <w:proofErr w:type="spellEnd"/>
+      <w:r>
+        <w:rPr>
+          <w:rFonts w:ascii="Times New Roman" w:hAnsi="Times New Roman" w:cs="Times New Roman"/>
+        </w:rPr>
+        <w:t>: 15, 18 чи 33.</w:t>
       </w:r>
     </w:p>
     <w:p>
@@ -1469,15 +2064,31 @@
         </w:rPr>
         <w:t xml:space="preserve">Стаття. </w:t>
       </w:r>
-      <w:hyperlink r:id="rId14" w:history="1">
-        <w:r>
-          <w:rPr>
-            <w:rStyle w:val="a7"/>
-            <w:rFonts w:ascii="Times New Roman" w:hAnsi="Times New Roman" w:cs="Times New Roman"/>
-          </w:rPr>
-          <w:t>клац</w:t>
-        </w:r>
-      </w:hyperlink>
+      <w:r>
+        <w:fldChar w:fldCharType="begin"/>
+      </w:r>
+      <w:r>
+        <w:instrText>HYPERLINK "https://uk.wikipedia.org/wiki/%D0%A1%D1%82%D0%B0%D0%BD%D0%B4%D0%B0%D1%80%D1%82%D0%BD%D0%B0_%D0%B1%D1%96%D0%B1%D0%BB%D1%96%D0%BE%D1%82%D0%B5%D0%BA%D0%B0_C%2B%2B"</w:instrText>
+      </w:r>
+      <w:r>
+        <w:fldChar w:fldCharType="separate"/>
+      </w:r>
+      <w:proofErr w:type="spellStart"/>
+      <w:r>
+        <w:rPr>
+          <w:rStyle w:val="a7"/>
+          <w:rFonts w:ascii="Times New Roman" w:hAnsi="Times New Roman" w:cs="Times New Roman"/>
+        </w:rPr>
+        <w:t>клац</w:t>
+      </w:r>
+      <w:proofErr w:type="spellEnd"/>
+      <w:r>
+        <w:rPr>
+          <w:rStyle w:val="a7"/>
+          <w:rFonts w:ascii="Times New Roman" w:hAnsi="Times New Roman" w:cs="Times New Roman"/>
+        </w:rPr>
+        <w:fldChar w:fldCharType="end"/>
+      </w:r>
     </w:p>
     <w:p>
       <w:pPr>
@@ -1498,15 +2109,29 @@
         </w:rPr>
         <w:t xml:space="preserve">Відео. </w:t>
       </w:r>
-      <w:hyperlink r:id="rId15" w:history="1">
-        <w:r>
-          <w:rPr>
-            <w:rStyle w:val="a7"/>
-            <w:rFonts w:ascii="Times New Roman" w:hAnsi="Times New Roman" w:cs="Times New Roman"/>
-          </w:rPr>
-          <w:t>https://www.youtube.com/watch?v=m-WJikuZGuU</w:t>
-        </w:r>
-      </w:hyperlink>
+      <w:r>
+        <w:fldChar w:fldCharType="begin"/>
+      </w:r>
+      <w:r>
+        <w:instrText>HYPERLINK "https://www.youtube.com/watch?v=m-WJikuZGuU"</w:instrText>
+      </w:r>
+      <w:r>
+        <w:fldChar w:fldCharType="separate"/>
+      </w:r>
+      <w:r>
+        <w:rPr>
+          <w:rStyle w:val="a7"/>
+          <w:rFonts w:ascii="Times New Roman" w:hAnsi="Times New Roman" w:cs="Times New Roman"/>
+        </w:rPr>
+        <w:t>https://www.youtube.com/watch?v=m-WJikuZGuU</w:t>
+      </w:r>
+      <w:r>
+        <w:rPr>
+          <w:rStyle w:val="a7"/>
+          <w:rFonts w:ascii="Times New Roman" w:hAnsi="Times New Roman" w:cs="Times New Roman"/>
+        </w:rPr>
+        <w:fldChar w:fldCharType="end"/>
+      </w:r>
     </w:p>
     <w:p>
       <w:pPr>
@@ -1562,7 +2187,21 @@
         <w:rPr>
           <w:rFonts w:ascii="Times New Roman" w:hAnsi="Times New Roman" w:cs="Times New Roman"/>
         </w:rPr>
-        <w:t xml:space="preserve">Наприклад, Сmath та </w:t>
+        <w:t xml:space="preserve">Наприклад, </w:t>
+      </w:r>
+      <w:proofErr w:type="spellStart"/>
+      <w:r>
+        <w:rPr>
+          <w:rFonts w:ascii="Times New Roman" w:hAnsi="Times New Roman" w:cs="Times New Roman"/>
+        </w:rPr>
+        <w:t>Сmath</w:t>
+      </w:r>
+      <w:proofErr w:type="spellEnd"/>
+      <w:r>
+        <w:rPr>
+          <w:rFonts w:ascii="Times New Roman" w:hAnsi="Times New Roman" w:cs="Times New Roman"/>
+        </w:rPr>
+        <w:t xml:space="preserve"> та </w:t>
       </w:r>
       <w:r>
         <w:rPr>
@@ -1627,7 +2266,119 @@
         <w:rPr>
           <w:rFonts w:ascii="Times New Roman" w:hAnsi="Times New Roman" w:cs="Times New Roman"/>
         </w:rPr>
-        <w:t xml:space="preserve"> вже не можна, адже існує така функція, з Сmath таких проблем немає. Усі функції з cmath знаходяться у просторі імен std. Тому, щоб використовувати функцію pow, потрібно вказати, що це std::pow. Тому, можна використовувати ім'я pow як змінну в іншому контексті без конфліктів, оскільки компілятор знає, що є різниця між глобальною змінною і функцією з простору імен std.</w:t>
+        <w:t xml:space="preserve"> вже не можна, адже існує така функція, з </w:t>
+      </w:r>
+      <w:proofErr w:type="spellStart"/>
+      <w:r>
+        <w:rPr>
+          <w:rFonts w:ascii="Times New Roman" w:hAnsi="Times New Roman" w:cs="Times New Roman"/>
+        </w:rPr>
+        <w:t>Сmath</w:t>
+      </w:r>
+      <w:proofErr w:type="spellEnd"/>
+      <w:r>
+        <w:rPr>
+          <w:rFonts w:ascii="Times New Roman" w:hAnsi="Times New Roman" w:cs="Times New Roman"/>
+        </w:rPr>
+        <w:t xml:space="preserve"> таких проблем немає. Усі функції з </w:t>
+      </w:r>
+      <w:proofErr w:type="spellStart"/>
+      <w:r>
+        <w:rPr>
+          <w:rFonts w:ascii="Times New Roman" w:hAnsi="Times New Roman" w:cs="Times New Roman"/>
+        </w:rPr>
+        <w:t>cmath</w:t>
+      </w:r>
+      <w:proofErr w:type="spellEnd"/>
+      <w:r>
+        <w:rPr>
+          <w:rFonts w:ascii="Times New Roman" w:hAnsi="Times New Roman" w:cs="Times New Roman"/>
+        </w:rPr>
+        <w:t xml:space="preserve"> знаходяться у просторі імен </w:t>
+      </w:r>
+      <w:proofErr w:type="spellStart"/>
+      <w:r>
+        <w:rPr>
+          <w:rFonts w:ascii="Times New Roman" w:hAnsi="Times New Roman" w:cs="Times New Roman"/>
+        </w:rPr>
+        <w:t>std</w:t>
+      </w:r>
+      <w:proofErr w:type="spellEnd"/>
+      <w:r>
+        <w:rPr>
+          <w:rFonts w:ascii="Times New Roman" w:hAnsi="Times New Roman" w:cs="Times New Roman"/>
+        </w:rPr>
+        <w:t xml:space="preserve">. Тому, щоб використовувати функцію </w:t>
+      </w:r>
+      <w:proofErr w:type="spellStart"/>
+      <w:r>
+        <w:rPr>
+          <w:rFonts w:ascii="Times New Roman" w:hAnsi="Times New Roman" w:cs="Times New Roman"/>
+        </w:rPr>
+        <w:t>pow</w:t>
+      </w:r>
+      <w:proofErr w:type="spellEnd"/>
+      <w:r>
+        <w:rPr>
+          <w:rFonts w:ascii="Times New Roman" w:hAnsi="Times New Roman" w:cs="Times New Roman"/>
+        </w:rPr>
+        <w:t xml:space="preserve">, потрібно вказати, що це </w:t>
+      </w:r>
+      <w:proofErr w:type="spellStart"/>
+      <w:r>
+        <w:rPr>
+          <w:rFonts w:ascii="Times New Roman" w:hAnsi="Times New Roman" w:cs="Times New Roman"/>
+        </w:rPr>
+        <w:t>std</w:t>
+      </w:r>
+      <w:proofErr w:type="spellEnd"/>
+      <w:r>
+        <w:rPr>
+          <w:rFonts w:ascii="Times New Roman" w:hAnsi="Times New Roman" w:cs="Times New Roman"/>
+        </w:rPr>
+        <w:t>::</w:t>
+      </w:r>
+      <w:proofErr w:type="spellStart"/>
+      <w:r>
+        <w:rPr>
+          <w:rFonts w:ascii="Times New Roman" w:hAnsi="Times New Roman" w:cs="Times New Roman"/>
+        </w:rPr>
+        <w:t>pow</w:t>
+      </w:r>
+      <w:proofErr w:type="spellEnd"/>
+      <w:r>
+        <w:rPr>
+          <w:rFonts w:ascii="Times New Roman" w:hAnsi="Times New Roman" w:cs="Times New Roman"/>
+        </w:rPr>
+        <w:t xml:space="preserve">. Тому, можна використовувати ім'я </w:t>
+      </w:r>
+      <w:proofErr w:type="spellStart"/>
+      <w:r>
+        <w:rPr>
+          <w:rFonts w:ascii="Times New Roman" w:hAnsi="Times New Roman" w:cs="Times New Roman"/>
+        </w:rPr>
+        <w:t>pow</w:t>
+      </w:r>
+      <w:proofErr w:type="spellEnd"/>
+      <w:r>
+        <w:rPr>
+          <w:rFonts w:ascii="Times New Roman" w:hAnsi="Times New Roman" w:cs="Times New Roman"/>
+        </w:rPr>
+        <w:t xml:space="preserve"> як змінну в іншому контексті без конфліктів, оскільки компілятор знає, що є різниця між глобальною змінною і функцією з простору імен </w:t>
+      </w:r>
+      <w:proofErr w:type="spellStart"/>
+      <w:r>
+        <w:rPr>
+          <w:rFonts w:ascii="Times New Roman" w:hAnsi="Times New Roman" w:cs="Times New Roman"/>
+        </w:rPr>
+        <w:t>std</w:t>
+      </w:r>
+      <w:proofErr w:type="spellEnd"/>
+      <w:r>
+        <w:rPr>
+          <w:rFonts w:ascii="Times New Roman" w:hAnsi="Times New Roman" w:cs="Times New Roman"/>
+        </w:rPr>
+        <w:t>.</w:t>
       </w:r>
     </w:p>
     <w:p>
@@ -1711,15 +2462,29 @@
         </w:rPr>
         <w:t xml:space="preserve">Стаття. </w:t>
       </w:r>
-      <w:hyperlink r:id="rId16" w:history="1">
-        <w:r>
-          <w:rPr>
-            <w:rStyle w:val="a7"/>
-            <w:rFonts w:ascii="Times New Roman" w:hAnsi="Times New Roman" w:cs="Times New Roman"/>
-          </w:rPr>
-          <w:t>https://acode.com.ua/urok-215-potoky-vvodu-i-vyvodu/</w:t>
-        </w:r>
-      </w:hyperlink>
+      <w:r>
+        <w:fldChar w:fldCharType="begin"/>
+      </w:r>
+      <w:r>
+        <w:instrText>HYPERLINK "https://acode.com.ua/urok-215-potoky-vvodu-i-vyvodu/"</w:instrText>
+      </w:r>
+      <w:r>
+        <w:fldChar w:fldCharType="separate"/>
+      </w:r>
+      <w:r>
+        <w:rPr>
+          <w:rStyle w:val="a7"/>
+          <w:rFonts w:ascii="Times New Roman" w:hAnsi="Times New Roman" w:cs="Times New Roman"/>
+        </w:rPr>
+        <w:t>https://acode.com.ua/urok-215-potoky-vvodu-i-vyvodu/</w:t>
+      </w:r>
+      <w:r>
+        <w:rPr>
+          <w:rStyle w:val="a7"/>
+          <w:rFonts w:ascii="Times New Roman" w:hAnsi="Times New Roman" w:cs="Times New Roman"/>
+        </w:rPr>
+        <w:fldChar w:fldCharType="end"/>
+      </w:r>
     </w:p>
     <w:p>
       <w:pPr>
@@ -1743,15 +2508,29 @@
       <w:r>
         <w:t xml:space="preserve"> </w:t>
       </w:r>
-      <w:hyperlink r:id="rId17" w:history="1">
-        <w:r>
-          <w:rPr>
-            <w:rStyle w:val="a7"/>
-            <w:rFonts w:ascii="Times New Roman" w:hAnsi="Times New Roman" w:cs="Times New Roman"/>
-          </w:rPr>
-          <w:t>https://www.youtube.com/watch?app=desktop&amp;v=OAeYnm1uzS0</w:t>
-        </w:r>
-      </w:hyperlink>
+      <w:r>
+        <w:fldChar w:fldCharType="begin"/>
+      </w:r>
+      <w:r>
+        <w:instrText>HYPERLINK "https://www.youtube.com/watch?app=desktop&amp;v=OAeYnm1uzS0"</w:instrText>
+      </w:r>
+      <w:r>
+        <w:fldChar w:fldCharType="separate"/>
+      </w:r>
+      <w:r>
+        <w:rPr>
+          <w:rStyle w:val="a7"/>
+          <w:rFonts w:ascii="Times New Roman" w:hAnsi="Times New Roman" w:cs="Times New Roman"/>
+        </w:rPr>
+        <w:t>https://www.youtube.com/watch?app=desktop&amp;v=OAeYnm1uzS0</w:t>
+      </w:r>
+      <w:r>
+        <w:rPr>
+          <w:rStyle w:val="a7"/>
+          <w:rFonts w:ascii="Times New Roman" w:hAnsi="Times New Roman" w:cs="Times New Roman"/>
+        </w:rPr>
+        <w:fldChar w:fldCharType="end"/>
+      </w:r>
     </w:p>
     <w:p>
       <w:pPr>
@@ -1788,7 +2567,49 @@
         <w:rPr>
           <w:rFonts w:ascii="Times New Roman" w:hAnsi="Times New Roman" w:cs="Times New Roman"/>
         </w:rPr>
-        <w:t>Класи istream(Оператор вилучення &gt;&gt; значень з потоку), ostream (Оператор вставки &lt;&lt;  значень в потік) , iostream.</w:t>
+        <w:t xml:space="preserve">Класи </w:t>
+      </w:r>
+      <w:proofErr w:type="spellStart"/>
+      <w:r>
+        <w:rPr>
+          <w:rFonts w:ascii="Times New Roman" w:hAnsi="Times New Roman" w:cs="Times New Roman"/>
+        </w:rPr>
+        <w:t>istream</w:t>
+      </w:r>
+      <w:proofErr w:type="spellEnd"/>
+      <w:r>
+        <w:rPr>
+          <w:rFonts w:ascii="Times New Roman" w:hAnsi="Times New Roman" w:cs="Times New Roman"/>
+        </w:rPr>
+        <w:t xml:space="preserve">(Оператор вилучення &gt;&gt; значень з потоку), </w:t>
+      </w:r>
+      <w:proofErr w:type="spellStart"/>
+      <w:r>
+        <w:rPr>
+          <w:rFonts w:ascii="Times New Roman" w:hAnsi="Times New Roman" w:cs="Times New Roman"/>
+        </w:rPr>
+        <w:t>ostream</w:t>
+      </w:r>
+      <w:proofErr w:type="spellEnd"/>
+      <w:r>
+        <w:rPr>
+          <w:rFonts w:ascii="Times New Roman" w:hAnsi="Times New Roman" w:cs="Times New Roman"/>
+        </w:rPr>
+        <w:t xml:space="preserve"> (Оператор вставки &lt;&lt;  значень в потік) , </w:t>
+      </w:r>
+      <w:proofErr w:type="spellStart"/>
+      <w:r>
+        <w:rPr>
+          <w:rFonts w:ascii="Times New Roman" w:hAnsi="Times New Roman" w:cs="Times New Roman"/>
+        </w:rPr>
+        <w:t>iostream</w:t>
+      </w:r>
+      <w:proofErr w:type="spellEnd"/>
+      <w:r>
+        <w:rPr>
+          <w:rFonts w:ascii="Times New Roman" w:hAnsi="Times New Roman" w:cs="Times New Roman"/>
+        </w:rPr>
+        <w:t>.</w:t>
       </w:r>
     </w:p>
     <w:p>
@@ -1828,7 +2649,21 @@
         <w:rPr>
           <w:rFonts w:ascii="Times New Roman" w:hAnsi="Times New Roman" w:cs="Times New Roman"/>
         </w:rPr>
-        <w:t>Специфікатори типів даних (%c - одиничний символ, %s -рядок, %d та %і десяткове ціле число, %p - адреса (або вказівник), %f - число з рухомою комою і тд).</w:t>
+        <w:t xml:space="preserve">Специфікатори типів даних (%c - одиничний символ, %s -рядок, %d та %і десяткове ціле число, %p - адреса (або вказівник), %f - число з рухомою комою і </w:t>
+      </w:r>
+      <w:proofErr w:type="spellStart"/>
+      <w:r>
+        <w:rPr>
+          <w:rFonts w:ascii="Times New Roman" w:hAnsi="Times New Roman" w:cs="Times New Roman"/>
+        </w:rPr>
+        <w:t>тд</w:t>
+      </w:r>
+      <w:proofErr w:type="spellEnd"/>
+      <w:r>
+        <w:rPr>
+          <w:rFonts w:ascii="Times New Roman" w:hAnsi="Times New Roman" w:cs="Times New Roman"/>
+        </w:rPr>
+        <w:t>).</w:t>
       </w:r>
     </w:p>
     <w:p>
@@ -1851,12 +2686,14 @@
         </w:rPr>
         <w:t>S</w:t>
       </w:r>
+      <w:proofErr w:type="spellStart"/>
       <w:r>
         <w:rPr>
           <w:rFonts w:ascii="Times New Roman" w:hAnsi="Times New Roman" w:cs="Times New Roman"/>
         </w:rPr>
         <w:t>canf</w:t>
       </w:r>
+      <w:proofErr w:type="spellEnd"/>
       <w:r>
         <w:rPr>
           <w:rFonts w:ascii="Times New Roman" w:hAnsi="Times New Roman" w:cs="Times New Roman"/>
@@ -1870,12 +2707,21 @@
         </w:rPr>
         <w:t xml:space="preserve">та </w:t>
       </w:r>
-      <w:r>
-        <w:rPr>
-          <w:rFonts w:ascii="Times New Roman" w:hAnsi="Times New Roman" w:cs="Times New Roman"/>
-          <w:lang w:val="en-US"/>
-        </w:rPr>
-        <w:t xml:space="preserve">printf </w:t>
+      <w:proofErr w:type="spellStart"/>
+      <w:r>
+        <w:rPr>
+          <w:rFonts w:ascii="Times New Roman" w:hAnsi="Times New Roman" w:cs="Times New Roman"/>
+          <w:lang w:val="en-US"/>
+        </w:rPr>
+        <w:t>printf</w:t>
+      </w:r>
+      <w:proofErr w:type="spellEnd"/>
+      <w:r>
+        <w:rPr>
+          <w:rFonts w:ascii="Times New Roman" w:hAnsi="Times New Roman" w:cs="Times New Roman"/>
+          <w:lang w:val="en-US"/>
+        </w:rPr>
+        <w:t xml:space="preserve"> </w:t>
       </w:r>
       <w:r>
         <w:rPr>
@@ -1883,6 +2729,7 @@
         </w:rPr>
         <w:t xml:space="preserve">структура. </w:t>
       </w:r>
+      <w:proofErr w:type="gramStart"/>
       <w:r>
         <w:rPr>
           <w:rFonts w:ascii="Times New Roman" w:hAnsi="Times New Roman" w:cs="Times New Roman"/>
@@ -1890,11 +2737,40 @@
         </w:rPr>
         <w:t>S</w:t>
       </w:r>
-      <w:r>
-        <w:rPr>
-          <w:rFonts w:ascii="Times New Roman" w:hAnsi="Times New Roman" w:cs="Times New Roman"/>
-        </w:rPr>
-        <w:t>canf("%d %f", &amp;a, &amp;b), printf("a: %d, b: %.2f\n", a, b);</w:t>
+      <w:proofErr w:type="spellStart"/>
+      <w:r>
+        <w:rPr>
+          <w:rFonts w:ascii="Times New Roman" w:hAnsi="Times New Roman" w:cs="Times New Roman"/>
+        </w:rPr>
+        <w:t>canf</w:t>
+      </w:r>
+      <w:proofErr w:type="spellEnd"/>
+      <w:r>
+        <w:rPr>
+          <w:rFonts w:ascii="Times New Roman" w:hAnsi="Times New Roman" w:cs="Times New Roman"/>
+        </w:rPr>
+        <w:t>(</w:t>
+      </w:r>
+      <w:proofErr w:type="gramEnd"/>
+      <w:r>
+        <w:rPr>
+          <w:rFonts w:ascii="Times New Roman" w:hAnsi="Times New Roman" w:cs="Times New Roman"/>
+        </w:rPr>
+        <w:t xml:space="preserve">"%d %f", &amp;a, &amp;b), </w:t>
+      </w:r>
+      <w:proofErr w:type="spellStart"/>
+      <w:r>
+        <w:rPr>
+          <w:rFonts w:ascii="Times New Roman" w:hAnsi="Times New Roman" w:cs="Times New Roman"/>
+        </w:rPr>
+        <w:t>printf</w:t>
+      </w:r>
+      <w:proofErr w:type="spellEnd"/>
+      <w:r>
+        <w:rPr>
+          <w:rFonts w:ascii="Times New Roman" w:hAnsi="Times New Roman" w:cs="Times New Roman"/>
+        </w:rPr>
+        <w:t>("a: %d, b: %.2f\n", a, b);</w:t>
       </w:r>
     </w:p>
     <w:p>
@@ -1978,7 +2854,7 @@
         </w:rPr>
         <w:t xml:space="preserve">Стаття. </w:t>
       </w:r>
-      <w:hyperlink r:id="rId18" w:anchor="google_vignette" w:history="1">
+      <w:hyperlink r:id="rId9" w:anchor="google_vignette" w:history="1">
         <w:r>
           <w:rPr>
             <w:rStyle w:val="a7"/>
@@ -2126,7 +3002,7 @@
         </w:rPr>
         <w:t xml:space="preserve">Стаття. </w:t>
       </w:r>
-      <w:hyperlink r:id="rId19" w:history="1">
+      <w:hyperlink r:id="rId10" w:history="1">
         <w:r>
           <w:rPr>
             <w:rStyle w:val="a7"/>
@@ -2170,7 +3046,35 @@
         <w:rPr>
           <w:rFonts w:ascii="Times New Roman" w:hAnsi="Times New Roman" w:cs="Times New Roman"/>
         </w:rPr>
-        <w:t>Умовні розгалуження if/else.</w:t>
+        <w:t xml:space="preserve">Умовні розгалуження </w:t>
+      </w:r>
+      <w:proofErr w:type="spellStart"/>
+      <w:r>
+        <w:rPr>
+          <w:rFonts w:ascii="Times New Roman" w:hAnsi="Times New Roman" w:cs="Times New Roman"/>
+        </w:rPr>
+        <w:t>if</w:t>
+      </w:r>
+      <w:proofErr w:type="spellEnd"/>
+      <w:r>
+        <w:rPr>
+          <w:rFonts w:ascii="Times New Roman" w:hAnsi="Times New Roman" w:cs="Times New Roman"/>
+        </w:rPr>
+        <w:t>/</w:t>
+      </w:r>
+      <w:proofErr w:type="spellStart"/>
+      <w:r>
+        <w:rPr>
+          <w:rFonts w:ascii="Times New Roman" w:hAnsi="Times New Roman" w:cs="Times New Roman"/>
+        </w:rPr>
+        <w:t>else</w:t>
+      </w:r>
+      <w:proofErr w:type="spellEnd"/>
+      <w:r>
+        <w:rPr>
+          <w:rFonts w:ascii="Times New Roman" w:hAnsi="Times New Roman" w:cs="Times New Roman"/>
+        </w:rPr>
+        <w:t>.</w:t>
       </w:r>
     </w:p>
     <w:p>
@@ -2190,7 +3094,35 @@
         <w:rPr>
           <w:rFonts w:ascii="Times New Roman" w:hAnsi="Times New Roman" w:cs="Times New Roman"/>
         </w:rPr>
-        <w:t>Оператор switch, лейбли case.</w:t>
+        <w:t xml:space="preserve">Оператор </w:t>
+      </w:r>
+      <w:proofErr w:type="spellStart"/>
+      <w:r>
+        <w:rPr>
+          <w:rFonts w:ascii="Times New Roman" w:hAnsi="Times New Roman" w:cs="Times New Roman"/>
+        </w:rPr>
+        <w:t>switch</w:t>
+      </w:r>
+      <w:proofErr w:type="spellEnd"/>
+      <w:r>
+        <w:rPr>
+          <w:rFonts w:ascii="Times New Roman" w:hAnsi="Times New Roman" w:cs="Times New Roman"/>
+        </w:rPr>
+        <w:t xml:space="preserve">, лейбли </w:t>
+      </w:r>
+      <w:proofErr w:type="spellStart"/>
+      <w:r>
+        <w:rPr>
+          <w:rFonts w:ascii="Times New Roman" w:hAnsi="Times New Roman" w:cs="Times New Roman"/>
+        </w:rPr>
+        <w:t>case</w:t>
+      </w:r>
+      <w:proofErr w:type="spellEnd"/>
+      <w:r>
+        <w:rPr>
+          <w:rFonts w:ascii="Times New Roman" w:hAnsi="Times New Roman" w:cs="Times New Roman"/>
+        </w:rPr>
+        <w:t>.</w:t>
       </w:r>
     </w:p>
     <w:p>
@@ -2208,12 +3140,56 @@
           <w:bCs/>
         </w:rPr>
       </w:pPr>
-      <w:r>
-        <w:rPr>
-          <w:rFonts w:ascii="Times New Roman" w:hAnsi="Times New Roman" w:cs="Times New Roman"/>
-        </w:rPr>
-        <w:t>switch і fall-through, switch і оператор break</w:t>
-      </w:r>
+      <w:proofErr w:type="spellStart"/>
+      <w:r>
+        <w:rPr>
+          <w:rFonts w:ascii="Times New Roman" w:hAnsi="Times New Roman" w:cs="Times New Roman"/>
+        </w:rPr>
+        <w:t>switch</w:t>
+      </w:r>
+      <w:proofErr w:type="spellEnd"/>
+      <w:r>
+        <w:rPr>
+          <w:rFonts w:ascii="Times New Roman" w:hAnsi="Times New Roman" w:cs="Times New Roman"/>
+        </w:rPr>
+        <w:t xml:space="preserve"> і </w:t>
+      </w:r>
+      <w:proofErr w:type="spellStart"/>
+      <w:r>
+        <w:rPr>
+          <w:rFonts w:ascii="Times New Roman" w:hAnsi="Times New Roman" w:cs="Times New Roman"/>
+        </w:rPr>
+        <w:t>fall-through</w:t>
+      </w:r>
+      <w:proofErr w:type="spellEnd"/>
+      <w:r>
+        <w:rPr>
+          <w:rFonts w:ascii="Times New Roman" w:hAnsi="Times New Roman" w:cs="Times New Roman"/>
+        </w:rPr>
+        <w:t xml:space="preserve">, </w:t>
+      </w:r>
+      <w:proofErr w:type="spellStart"/>
+      <w:r>
+        <w:rPr>
+          <w:rFonts w:ascii="Times New Roman" w:hAnsi="Times New Roman" w:cs="Times New Roman"/>
+        </w:rPr>
+        <w:t>switch</w:t>
+      </w:r>
+      <w:proofErr w:type="spellEnd"/>
+      <w:r>
+        <w:rPr>
+          <w:rFonts w:ascii="Times New Roman" w:hAnsi="Times New Roman" w:cs="Times New Roman"/>
+        </w:rPr>
+        <w:t xml:space="preserve"> і оператор </w:t>
+      </w:r>
+      <w:proofErr w:type="spellStart"/>
+      <w:r>
+        <w:rPr>
+          <w:rFonts w:ascii="Times New Roman" w:hAnsi="Times New Roman" w:cs="Times New Roman"/>
+        </w:rPr>
+        <w:t>break</w:t>
+      </w:r>
+      <w:proofErr w:type="spellEnd"/>
     </w:p>
     <w:p>
       <w:pPr>
@@ -2228,11 +3204,19 @@
           <w:rFonts w:ascii="Times New Roman" w:hAnsi="Times New Roman" w:cs="Times New Roman"/>
         </w:rPr>
       </w:pPr>
-      <w:r>
-        <w:rPr>
-          <w:rFonts w:ascii="Times New Roman" w:hAnsi="Times New Roman" w:cs="Times New Roman"/>
-        </w:rPr>
-        <w:t>Тарнарний оператор.</w:t>
+      <w:proofErr w:type="spellStart"/>
+      <w:r>
+        <w:rPr>
+          <w:rFonts w:ascii="Times New Roman" w:hAnsi="Times New Roman" w:cs="Times New Roman"/>
+        </w:rPr>
+        <w:t>Тарнарний</w:t>
+      </w:r>
+      <w:proofErr w:type="spellEnd"/>
+      <w:r>
+        <w:rPr>
+          <w:rFonts w:ascii="Times New Roman" w:hAnsi="Times New Roman" w:cs="Times New Roman"/>
+        </w:rPr>
+        <w:t xml:space="preserve"> оператор.</w:t>
       </w:r>
     </w:p>
     <w:p>
@@ -2316,7 +3300,7 @@
         </w:rPr>
         <w:t xml:space="preserve">Стаття. </w:t>
       </w:r>
-      <w:hyperlink r:id="rId20" w:history="1">
+      <w:hyperlink r:id="rId11" w:history="1">
         <w:r>
           <w:rPr>
             <w:rStyle w:val="a7"/>
@@ -2456,18 +3440,179 @@
           <w:szCs w:val="24"/>
           <w:lang w:val="en-US"/>
         </w:rPr>
-        <w:t>1. Обчислити значення виразу при різних дійсних типах даних (float й double).</w:t>
-      </w:r>
-    </w:p>
-    <w:p>
-      <w:pPr>
-        <w:rPr>
-          <w:rFonts w:ascii="Times New Roman" w:eastAsia="Times New Roman" w:hAnsi="Times New Roman" w:cs="Times New Roman"/>
-          <w:sz w:val="24"/>
-          <w:szCs w:val="24"/>
-          <w:lang w:val="en-US"/>
-        </w:rPr>
-      </w:pPr>
+        <w:t xml:space="preserve">1. </w:t>
+      </w:r>
+      <w:proofErr w:type="spellStart"/>
+      <w:r>
+        <w:rPr>
+          <w:rFonts w:ascii="Times New Roman" w:eastAsia="Times New Roman" w:hAnsi="Times New Roman" w:cs="Times New Roman"/>
+          <w:sz w:val="24"/>
+          <w:szCs w:val="24"/>
+          <w:lang w:val="en-US"/>
+        </w:rPr>
+        <w:t>Обчислити</w:t>
+      </w:r>
+      <w:proofErr w:type="spellEnd"/>
+      <w:r>
+        <w:rPr>
+          <w:rFonts w:ascii="Times New Roman" w:eastAsia="Times New Roman" w:hAnsi="Times New Roman" w:cs="Times New Roman"/>
+          <w:sz w:val="24"/>
+          <w:szCs w:val="24"/>
+          <w:lang w:val="en-US"/>
+        </w:rPr>
+        <w:t xml:space="preserve"> </w:t>
+      </w:r>
+      <w:proofErr w:type="spellStart"/>
+      <w:r>
+        <w:rPr>
+          <w:rFonts w:ascii="Times New Roman" w:eastAsia="Times New Roman" w:hAnsi="Times New Roman" w:cs="Times New Roman"/>
+          <w:sz w:val="24"/>
+          <w:szCs w:val="24"/>
+          <w:lang w:val="en-US"/>
+        </w:rPr>
+        <w:t>значення</w:t>
+      </w:r>
+      <w:proofErr w:type="spellEnd"/>
+      <w:r>
+        <w:rPr>
+          <w:rFonts w:ascii="Times New Roman" w:eastAsia="Times New Roman" w:hAnsi="Times New Roman" w:cs="Times New Roman"/>
+          <w:sz w:val="24"/>
+          <w:szCs w:val="24"/>
+          <w:lang w:val="en-US"/>
+        </w:rPr>
+        <w:t xml:space="preserve"> </w:t>
+      </w:r>
+      <w:proofErr w:type="spellStart"/>
+      <w:r>
+        <w:rPr>
+          <w:rFonts w:ascii="Times New Roman" w:eastAsia="Times New Roman" w:hAnsi="Times New Roman" w:cs="Times New Roman"/>
+          <w:sz w:val="24"/>
+          <w:szCs w:val="24"/>
+          <w:lang w:val="en-US"/>
+        </w:rPr>
+        <w:t>виразу</w:t>
+      </w:r>
+      <w:proofErr w:type="spellEnd"/>
+      <w:r>
+        <w:rPr>
+          <w:rFonts w:ascii="Times New Roman" w:eastAsia="Times New Roman" w:hAnsi="Times New Roman" w:cs="Times New Roman"/>
+          <w:sz w:val="24"/>
+          <w:szCs w:val="24"/>
+          <w:lang w:val="en-US"/>
+        </w:rPr>
+        <w:t xml:space="preserve"> </w:t>
+      </w:r>
+      <w:proofErr w:type="spellStart"/>
+      <w:r>
+        <w:rPr>
+          <w:rFonts w:ascii="Times New Roman" w:eastAsia="Times New Roman" w:hAnsi="Times New Roman" w:cs="Times New Roman"/>
+          <w:sz w:val="24"/>
+          <w:szCs w:val="24"/>
+          <w:lang w:val="en-US"/>
+        </w:rPr>
+        <w:t>при</w:t>
+      </w:r>
+      <w:proofErr w:type="spellEnd"/>
+      <w:r>
+        <w:rPr>
+          <w:rFonts w:ascii="Times New Roman" w:eastAsia="Times New Roman" w:hAnsi="Times New Roman" w:cs="Times New Roman"/>
+          <w:sz w:val="24"/>
+          <w:szCs w:val="24"/>
+          <w:lang w:val="en-US"/>
+        </w:rPr>
+        <w:t xml:space="preserve"> </w:t>
+      </w:r>
+      <w:proofErr w:type="spellStart"/>
+      <w:r>
+        <w:rPr>
+          <w:rFonts w:ascii="Times New Roman" w:eastAsia="Times New Roman" w:hAnsi="Times New Roman" w:cs="Times New Roman"/>
+          <w:sz w:val="24"/>
+          <w:szCs w:val="24"/>
+          <w:lang w:val="en-US"/>
+        </w:rPr>
+        <w:t>різних</w:t>
+      </w:r>
+      <w:proofErr w:type="spellEnd"/>
+      <w:r>
+        <w:rPr>
+          <w:rFonts w:ascii="Times New Roman" w:eastAsia="Times New Roman" w:hAnsi="Times New Roman" w:cs="Times New Roman"/>
+          <w:sz w:val="24"/>
+          <w:szCs w:val="24"/>
+          <w:lang w:val="en-US"/>
+        </w:rPr>
+        <w:t xml:space="preserve"> </w:t>
+      </w:r>
+      <w:proofErr w:type="spellStart"/>
+      <w:r>
+        <w:rPr>
+          <w:rFonts w:ascii="Times New Roman" w:eastAsia="Times New Roman" w:hAnsi="Times New Roman" w:cs="Times New Roman"/>
+          <w:sz w:val="24"/>
+          <w:szCs w:val="24"/>
+          <w:lang w:val="en-US"/>
+        </w:rPr>
+        <w:t>дійсних</w:t>
+      </w:r>
+      <w:proofErr w:type="spellEnd"/>
+      <w:r>
+        <w:rPr>
+          <w:rFonts w:ascii="Times New Roman" w:eastAsia="Times New Roman" w:hAnsi="Times New Roman" w:cs="Times New Roman"/>
+          <w:sz w:val="24"/>
+          <w:szCs w:val="24"/>
+          <w:lang w:val="en-US"/>
+        </w:rPr>
+        <w:t xml:space="preserve"> </w:t>
+      </w:r>
+      <w:proofErr w:type="spellStart"/>
+      <w:r>
+        <w:rPr>
+          <w:rFonts w:ascii="Times New Roman" w:eastAsia="Times New Roman" w:hAnsi="Times New Roman" w:cs="Times New Roman"/>
+          <w:sz w:val="24"/>
+          <w:szCs w:val="24"/>
+          <w:lang w:val="en-US"/>
+        </w:rPr>
+        <w:t>типах</w:t>
+      </w:r>
+      <w:proofErr w:type="spellEnd"/>
+      <w:r>
+        <w:rPr>
+          <w:rFonts w:ascii="Times New Roman" w:eastAsia="Times New Roman" w:hAnsi="Times New Roman" w:cs="Times New Roman"/>
+          <w:sz w:val="24"/>
+          <w:szCs w:val="24"/>
+          <w:lang w:val="en-US"/>
+        </w:rPr>
+        <w:t xml:space="preserve"> </w:t>
+      </w:r>
+      <w:proofErr w:type="spellStart"/>
+      <w:r>
+        <w:rPr>
+          <w:rFonts w:ascii="Times New Roman" w:eastAsia="Times New Roman" w:hAnsi="Times New Roman" w:cs="Times New Roman"/>
+          <w:sz w:val="24"/>
+          <w:szCs w:val="24"/>
+          <w:lang w:val="en-US"/>
+        </w:rPr>
+        <w:t>даних</w:t>
+      </w:r>
+      <w:proofErr w:type="spellEnd"/>
+      <w:r>
+        <w:rPr>
+          <w:rFonts w:ascii="Times New Roman" w:eastAsia="Times New Roman" w:hAnsi="Times New Roman" w:cs="Times New Roman"/>
+          <w:sz w:val="24"/>
+          <w:szCs w:val="24"/>
+          <w:lang w:val="en-US"/>
+        </w:rPr>
+        <w:t xml:space="preserve"> (float й double).</w:t>
+      </w:r>
+    </w:p>
+    <w:p>
+      <w:pPr>
+        <w:rPr>
+          <w:rFonts w:ascii="Times New Roman" w:eastAsia="Times New Roman" w:hAnsi="Times New Roman" w:cs="Times New Roman"/>
+          <w:sz w:val="24"/>
+          <w:szCs w:val="24"/>
+          <w:lang w:val="en-US"/>
+        </w:rPr>
+      </w:pPr>
+      <w:proofErr w:type="spellStart"/>
       <w:r>
         <w:rPr>
           <w:rFonts w:ascii="Times New Roman" w:eastAsia="Times New Roman" w:hAnsi="Times New Roman" w:cs="Times New Roman"/>
@@ -2476,26 +3621,207 @@
           <w:lang w:val="en-US"/>
         </w:rPr>
         <w:lastRenderedPageBreak/>
-        <w:t>Обчислення варто виконувати з використанням проміжних змінних.</w:t>
-      </w:r>
-    </w:p>
-    <w:p>
-      <w:pPr>
-        <w:rPr>
-          <w:rFonts w:ascii="Times New Roman" w:eastAsia="Times New Roman" w:hAnsi="Times New Roman" w:cs="Times New Roman"/>
-          <w:sz w:val="24"/>
-          <w:szCs w:val="24"/>
-          <w:lang w:val="en-US"/>
-        </w:rPr>
-      </w:pPr>
-      <w:r>
-        <w:rPr>
-          <w:rFonts w:ascii="Times New Roman" w:eastAsia="Times New Roman" w:hAnsi="Times New Roman" w:cs="Times New Roman"/>
-          <w:sz w:val="24"/>
-          <w:szCs w:val="24"/>
-          <w:lang w:val="en-US"/>
-        </w:rPr>
-        <w:t>Порівняти й пояснити отримані результати.</w:t>
+        <w:t>Обчислення</w:t>
+      </w:r>
+      <w:proofErr w:type="spellEnd"/>
+      <w:r>
+        <w:rPr>
+          <w:rFonts w:ascii="Times New Roman" w:eastAsia="Times New Roman" w:hAnsi="Times New Roman" w:cs="Times New Roman"/>
+          <w:sz w:val="24"/>
+          <w:szCs w:val="24"/>
+          <w:lang w:val="en-US"/>
+        </w:rPr>
+        <w:t xml:space="preserve"> </w:t>
+      </w:r>
+      <w:proofErr w:type="spellStart"/>
+      <w:r>
+        <w:rPr>
+          <w:rFonts w:ascii="Times New Roman" w:eastAsia="Times New Roman" w:hAnsi="Times New Roman" w:cs="Times New Roman"/>
+          <w:sz w:val="24"/>
+          <w:szCs w:val="24"/>
+          <w:lang w:val="en-US"/>
+        </w:rPr>
+        <w:t>варто</w:t>
+      </w:r>
+      <w:proofErr w:type="spellEnd"/>
+      <w:r>
+        <w:rPr>
+          <w:rFonts w:ascii="Times New Roman" w:eastAsia="Times New Roman" w:hAnsi="Times New Roman" w:cs="Times New Roman"/>
+          <w:sz w:val="24"/>
+          <w:szCs w:val="24"/>
+          <w:lang w:val="en-US"/>
+        </w:rPr>
+        <w:t xml:space="preserve"> </w:t>
+      </w:r>
+      <w:proofErr w:type="spellStart"/>
+      <w:r>
+        <w:rPr>
+          <w:rFonts w:ascii="Times New Roman" w:eastAsia="Times New Roman" w:hAnsi="Times New Roman" w:cs="Times New Roman"/>
+          <w:sz w:val="24"/>
+          <w:szCs w:val="24"/>
+          <w:lang w:val="en-US"/>
+        </w:rPr>
+        <w:t>виконувати</w:t>
+      </w:r>
+      <w:proofErr w:type="spellEnd"/>
+      <w:r>
+        <w:rPr>
+          <w:rFonts w:ascii="Times New Roman" w:eastAsia="Times New Roman" w:hAnsi="Times New Roman" w:cs="Times New Roman"/>
+          <w:sz w:val="24"/>
+          <w:szCs w:val="24"/>
+          <w:lang w:val="en-US"/>
+        </w:rPr>
+        <w:t xml:space="preserve"> з </w:t>
+      </w:r>
+      <w:proofErr w:type="spellStart"/>
+      <w:r>
+        <w:rPr>
+          <w:rFonts w:ascii="Times New Roman" w:eastAsia="Times New Roman" w:hAnsi="Times New Roman" w:cs="Times New Roman"/>
+          <w:sz w:val="24"/>
+          <w:szCs w:val="24"/>
+          <w:lang w:val="en-US"/>
+        </w:rPr>
+        <w:t>використанням</w:t>
+      </w:r>
+      <w:proofErr w:type="spellEnd"/>
+      <w:r>
+        <w:rPr>
+          <w:rFonts w:ascii="Times New Roman" w:eastAsia="Times New Roman" w:hAnsi="Times New Roman" w:cs="Times New Roman"/>
+          <w:sz w:val="24"/>
+          <w:szCs w:val="24"/>
+          <w:lang w:val="en-US"/>
+        </w:rPr>
+        <w:t xml:space="preserve"> </w:t>
+      </w:r>
+      <w:proofErr w:type="spellStart"/>
+      <w:r>
+        <w:rPr>
+          <w:rFonts w:ascii="Times New Roman" w:eastAsia="Times New Roman" w:hAnsi="Times New Roman" w:cs="Times New Roman"/>
+          <w:sz w:val="24"/>
+          <w:szCs w:val="24"/>
+          <w:lang w:val="en-US"/>
+        </w:rPr>
+        <w:t>проміжних</w:t>
+      </w:r>
+      <w:proofErr w:type="spellEnd"/>
+      <w:r>
+        <w:rPr>
+          <w:rFonts w:ascii="Times New Roman" w:eastAsia="Times New Roman" w:hAnsi="Times New Roman" w:cs="Times New Roman"/>
+          <w:sz w:val="24"/>
+          <w:szCs w:val="24"/>
+          <w:lang w:val="en-US"/>
+        </w:rPr>
+        <w:t xml:space="preserve"> </w:t>
+      </w:r>
+      <w:proofErr w:type="spellStart"/>
+      <w:r>
+        <w:rPr>
+          <w:rFonts w:ascii="Times New Roman" w:eastAsia="Times New Roman" w:hAnsi="Times New Roman" w:cs="Times New Roman"/>
+          <w:sz w:val="24"/>
+          <w:szCs w:val="24"/>
+          <w:lang w:val="en-US"/>
+        </w:rPr>
+        <w:t>змінних</w:t>
+      </w:r>
+      <w:proofErr w:type="spellEnd"/>
+      <w:r>
+        <w:rPr>
+          <w:rFonts w:ascii="Times New Roman" w:eastAsia="Times New Roman" w:hAnsi="Times New Roman" w:cs="Times New Roman"/>
+          <w:sz w:val="24"/>
+          <w:szCs w:val="24"/>
+          <w:lang w:val="en-US"/>
+        </w:rPr>
+        <w:t>.</w:t>
+      </w:r>
+    </w:p>
+    <w:p>
+      <w:pPr>
+        <w:rPr>
+          <w:rFonts w:ascii="Times New Roman" w:eastAsia="Times New Roman" w:hAnsi="Times New Roman" w:cs="Times New Roman"/>
+          <w:sz w:val="24"/>
+          <w:szCs w:val="24"/>
+          <w:lang w:val="en-US"/>
+        </w:rPr>
+      </w:pPr>
+      <w:proofErr w:type="spellStart"/>
+      <w:r>
+        <w:rPr>
+          <w:rFonts w:ascii="Times New Roman" w:eastAsia="Times New Roman" w:hAnsi="Times New Roman" w:cs="Times New Roman"/>
+          <w:sz w:val="24"/>
+          <w:szCs w:val="24"/>
+          <w:lang w:val="en-US"/>
+        </w:rPr>
+        <w:t>Порівняти</w:t>
+      </w:r>
+      <w:proofErr w:type="spellEnd"/>
+      <w:r>
+        <w:rPr>
+          <w:rFonts w:ascii="Times New Roman" w:eastAsia="Times New Roman" w:hAnsi="Times New Roman" w:cs="Times New Roman"/>
+          <w:sz w:val="24"/>
+          <w:szCs w:val="24"/>
+          <w:lang w:val="en-US"/>
+        </w:rPr>
+        <w:t xml:space="preserve"> й </w:t>
+      </w:r>
+      <w:proofErr w:type="spellStart"/>
+      <w:r>
+        <w:rPr>
+          <w:rFonts w:ascii="Times New Roman" w:eastAsia="Times New Roman" w:hAnsi="Times New Roman" w:cs="Times New Roman"/>
+          <w:sz w:val="24"/>
+          <w:szCs w:val="24"/>
+          <w:lang w:val="en-US"/>
+        </w:rPr>
+        <w:t>пояснити</w:t>
+      </w:r>
+      <w:proofErr w:type="spellEnd"/>
+      <w:r>
+        <w:rPr>
+          <w:rFonts w:ascii="Times New Roman" w:eastAsia="Times New Roman" w:hAnsi="Times New Roman" w:cs="Times New Roman"/>
+          <w:sz w:val="24"/>
+          <w:szCs w:val="24"/>
+          <w:lang w:val="en-US"/>
+        </w:rPr>
+        <w:t xml:space="preserve"> </w:t>
+      </w:r>
+      <w:proofErr w:type="spellStart"/>
+      <w:r>
+        <w:rPr>
+          <w:rFonts w:ascii="Times New Roman" w:eastAsia="Times New Roman" w:hAnsi="Times New Roman" w:cs="Times New Roman"/>
+          <w:sz w:val="24"/>
+          <w:szCs w:val="24"/>
+          <w:lang w:val="en-US"/>
+        </w:rPr>
+        <w:t>отримані</w:t>
+      </w:r>
+      <w:proofErr w:type="spellEnd"/>
+      <w:r>
+        <w:rPr>
+          <w:rFonts w:ascii="Times New Roman" w:eastAsia="Times New Roman" w:hAnsi="Times New Roman" w:cs="Times New Roman"/>
+          <w:sz w:val="24"/>
+          <w:szCs w:val="24"/>
+          <w:lang w:val="en-US"/>
+        </w:rPr>
+        <w:t xml:space="preserve"> </w:t>
+      </w:r>
+      <w:proofErr w:type="spellStart"/>
+      <w:r>
+        <w:rPr>
+          <w:rFonts w:ascii="Times New Roman" w:eastAsia="Times New Roman" w:hAnsi="Times New Roman" w:cs="Times New Roman"/>
+          <w:sz w:val="24"/>
+          <w:szCs w:val="24"/>
+          <w:lang w:val="en-US"/>
+        </w:rPr>
+        <w:t>результати</w:t>
+      </w:r>
+      <w:proofErr w:type="spellEnd"/>
+      <w:r>
+        <w:rPr>
+          <w:rFonts w:ascii="Times New Roman" w:eastAsia="Times New Roman" w:hAnsi="Times New Roman" w:cs="Times New Roman"/>
+          <w:sz w:val="24"/>
+          <w:szCs w:val="24"/>
+          <w:lang w:val="en-US"/>
+        </w:rPr>
+        <w:t>.</w:t>
       </w:r>
     </w:p>
     <w:p>
@@ -2522,7 +3848,127 @@
           <w:szCs w:val="24"/>
           <w:lang w:val="en-US"/>
         </w:rPr>
-        <w:t xml:space="preserve"> Обчислити значення виразів. Пояснити отримані результати.</w:t>
+        <w:t xml:space="preserve"> </w:t>
+      </w:r>
+      <w:proofErr w:type="spellStart"/>
+      <w:r>
+        <w:rPr>
+          <w:rFonts w:ascii="Times New Roman" w:eastAsia="Times New Roman" w:hAnsi="Times New Roman" w:cs="Times New Roman"/>
+          <w:sz w:val="24"/>
+          <w:szCs w:val="24"/>
+          <w:lang w:val="en-US"/>
+        </w:rPr>
+        <w:t>Обчислити</w:t>
+      </w:r>
+      <w:proofErr w:type="spellEnd"/>
+      <w:r>
+        <w:rPr>
+          <w:rFonts w:ascii="Times New Roman" w:eastAsia="Times New Roman" w:hAnsi="Times New Roman" w:cs="Times New Roman"/>
+          <w:sz w:val="24"/>
+          <w:szCs w:val="24"/>
+          <w:lang w:val="en-US"/>
+        </w:rPr>
+        <w:t xml:space="preserve"> </w:t>
+      </w:r>
+      <w:proofErr w:type="spellStart"/>
+      <w:r>
+        <w:rPr>
+          <w:rFonts w:ascii="Times New Roman" w:eastAsia="Times New Roman" w:hAnsi="Times New Roman" w:cs="Times New Roman"/>
+          <w:sz w:val="24"/>
+          <w:szCs w:val="24"/>
+          <w:lang w:val="en-US"/>
+        </w:rPr>
+        <w:t>значення</w:t>
+      </w:r>
+      <w:proofErr w:type="spellEnd"/>
+      <w:r>
+        <w:rPr>
+          <w:rFonts w:ascii="Times New Roman" w:eastAsia="Times New Roman" w:hAnsi="Times New Roman" w:cs="Times New Roman"/>
+          <w:sz w:val="24"/>
+          <w:szCs w:val="24"/>
+          <w:lang w:val="en-US"/>
+        </w:rPr>
+        <w:t xml:space="preserve"> </w:t>
+      </w:r>
+      <w:proofErr w:type="spellStart"/>
+      <w:r>
+        <w:rPr>
+          <w:rFonts w:ascii="Times New Roman" w:eastAsia="Times New Roman" w:hAnsi="Times New Roman" w:cs="Times New Roman"/>
+          <w:sz w:val="24"/>
+          <w:szCs w:val="24"/>
+          <w:lang w:val="en-US"/>
+        </w:rPr>
+        <w:t>виразів</w:t>
+      </w:r>
+      <w:proofErr w:type="spellEnd"/>
+      <w:r>
+        <w:rPr>
+          <w:rFonts w:ascii="Times New Roman" w:eastAsia="Times New Roman" w:hAnsi="Times New Roman" w:cs="Times New Roman"/>
+          <w:sz w:val="24"/>
+          <w:szCs w:val="24"/>
+          <w:lang w:val="en-US"/>
+        </w:rPr>
+        <w:t xml:space="preserve">. </w:t>
+      </w:r>
+      <w:proofErr w:type="spellStart"/>
+      <w:r>
+        <w:rPr>
+          <w:rFonts w:ascii="Times New Roman" w:eastAsia="Times New Roman" w:hAnsi="Times New Roman" w:cs="Times New Roman"/>
+          <w:sz w:val="24"/>
+          <w:szCs w:val="24"/>
+          <w:lang w:val="en-US"/>
+        </w:rPr>
+        <w:t>Пояснити</w:t>
+      </w:r>
+      <w:proofErr w:type="spellEnd"/>
+      <w:r>
+        <w:rPr>
+          <w:rFonts w:ascii="Times New Roman" w:eastAsia="Times New Roman" w:hAnsi="Times New Roman" w:cs="Times New Roman"/>
+          <w:sz w:val="24"/>
+          <w:szCs w:val="24"/>
+          <w:lang w:val="en-US"/>
+        </w:rPr>
+        <w:t xml:space="preserve"> </w:t>
+      </w:r>
+      <w:proofErr w:type="spellStart"/>
+      <w:r>
+        <w:rPr>
+          <w:rFonts w:ascii="Times New Roman" w:eastAsia="Times New Roman" w:hAnsi="Times New Roman" w:cs="Times New Roman"/>
+          <w:sz w:val="24"/>
+          <w:szCs w:val="24"/>
+          <w:lang w:val="en-US"/>
+        </w:rPr>
+        <w:t>отримані</w:t>
+      </w:r>
+      <w:proofErr w:type="spellEnd"/>
+      <w:r>
+        <w:rPr>
+          <w:rFonts w:ascii="Times New Roman" w:eastAsia="Times New Roman" w:hAnsi="Times New Roman" w:cs="Times New Roman"/>
+          <w:sz w:val="24"/>
+          <w:szCs w:val="24"/>
+          <w:lang w:val="en-US"/>
+        </w:rPr>
+        <w:t xml:space="preserve"> </w:t>
+      </w:r>
+      <w:proofErr w:type="spellStart"/>
+      <w:r>
+        <w:rPr>
+          <w:rFonts w:ascii="Times New Roman" w:eastAsia="Times New Roman" w:hAnsi="Times New Roman" w:cs="Times New Roman"/>
+          <w:sz w:val="24"/>
+          <w:szCs w:val="24"/>
+          <w:lang w:val="en-US"/>
+        </w:rPr>
+        <w:t>результати</w:t>
+      </w:r>
+      <w:proofErr w:type="spellEnd"/>
+      <w:r>
+        <w:rPr>
+          <w:rFonts w:ascii="Times New Roman" w:eastAsia="Times New Roman" w:hAnsi="Times New Roman" w:cs="Times New Roman"/>
+          <w:sz w:val="24"/>
+          <w:szCs w:val="24"/>
+          <w:lang w:val="en-US"/>
+        </w:rPr>
+        <w:t>.</w:t>
       </w:r>
     </w:p>
     <w:p>
@@ -2572,7 +4018,7 @@
                     <pic:cNvPicPr/>
                   </pic:nvPicPr>
                   <pic:blipFill>
-                    <a:blip r:embed="rId21"/>
+                    <a:blip r:embed="rId12"/>
                     <a:stretch>
                       <a:fillRect/>
                     </a:stretch>
@@ -2622,7 +4068,47 @@
           <w:sz w:val="28"/>
           <w:szCs w:val="28"/>
         </w:rPr>
-        <w:t xml:space="preserve">– Algotester lab 1 </w:t>
+        <w:t xml:space="preserve">– </w:t>
+      </w:r>
+      <w:proofErr w:type="spellStart"/>
+      <w:r>
+        <w:rPr>
+          <w:rFonts w:ascii="Times New Roman" w:hAnsi="Times New Roman" w:cs="Times New Roman"/>
+          <w:b/>
+          <w:sz w:val="28"/>
+          <w:szCs w:val="28"/>
+        </w:rPr>
+        <w:t>Algotester</w:t>
+      </w:r>
+      <w:proofErr w:type="spellEnd"/>
+      <w:r>
+        <w:rPr>
+          <w:rFonts w:ascii="Times New Roman" w:hAnsi="Times New Roman" w:cs="Times New Roman"/>
+          <w:b/>
+          <w:sz w:val="28"/>
+          <w:szCs w:val="28"/>
+        </w:rPr>
+        <w:t xml:space="preserve"> </w:t>
+      </w:r>
+      <w:proofErr w:type="spellStart"/>
+      <w:r>
+        <w:rPr>
+          <w:rFonts w:ascii="Times New Roman" w:hAnsi="Times New Roman" w:cs="Times New Roman"/>
+          <w:b/>
+          <w:sz w:val="28"/>
+          <w:szCs w:val="28"/>
+        </w:rPr>
+        <w:t>lab</w:t>
+      </w:r>
+      <w:proofErr w:type="spellEnd"/>
+      <w:r>
+        <w:rPr>
+          <w:rFonts w:ascii="Times New Roman" w:hAnsi="Times New Roman" w:cs="Times New Roman"/>
+          <w:b/>
+          <w:sz w:val="28"/>
+          <w:szCs w:val="28"/>
+        </w:rPr>
+        <w:t xml:space="preserve"> 1 </w:t>
       </w:r>
       <w:r>
         <w:rPr>
@@ -2634,14 +4120,25 @@
         </w:rPr>
         <w:t>V</w:t>
       </w:r>
-      <w:r>
-        <w:rPr>
-          <w:rFonts w:ascii="Times New Roman" w:hAnsi="Times New Roman" w:cs="Times New Roman"/>
-          <w:b/>
-          <w:sz w:val="28"/>
-          <w:szCs w:val="28"/>
-        </w:rPr>
-        <w:t>ariant 3</w:t>
+      <w:proofErr w:type="spellStart"/>
+      <w:r>
+        <w:rPr>
+          <w:rFonts w:ascii="Times New Roman" w:hAnsi="Times New Roman" w:cs="Times New Roman"/>
+          <w:b/>
+          <w:sz w:val="28"/>
+          <w:szCs w:val="28"/>
+        </w:rPr>
+        <w:t>ariant</w:t>
+      </w:r>
+      <w:proofErr w:type="spellEnd"/>
+      <w:r>
+        <w:rPr>
+          <w:rFonts w:ascii="Times New Roman" w:hAnsi="Times New Roman" w:cs="Times New Roman"/>
+          <w:b/>
+          <w:sz w:val="28"/>
+          <w:szCs w:val="28"/>
+        </w:rPr>
+        <w:t xml:space="preserve"> 3</w:t>
       </w:r>
     </w:p>
     <w:p>
@@ -2704,7 +4201,25 @@
           <w:sz w:val="24"/>
           <w:szCs w:val="24"/>
         </w:rPr>
-        <w:t>Коли він отримує куб з ребром ai - він його ставить на існуючий, перший ставить на підлогу (вона безмежна).</w:t>
+        <w:t>Коли він отримує куб з ребром </w:t>
+      </w:r>
+      <w:proofErr w:type="spellStart"/>
+      <w:r>
+        <w:rPr>
+          <w:rFonts w:ascii="Times New Roman" w:hAnsi="Times New Roman" w:cs="Times New Roman"/>
+          <w:sz w:val="24"/>
+          <w:szCs w:val="24"/>
+        </w:rPr>
+        <w:t>ai</w:t>
+      </w:r>
+      <w:proofErr w:type="spellEnd"/>
+      <w:r>
+        <w:rPr>
+          <w:rFonts w:ascii="Times New Roman" w:hAnsi="Times New Roman" w:cs="Times New Roman"/>
+          <w:sz w:val="24"/>
+          <w:szCs w:val="24"/>
+        </w:rPr>
+        <w:t> - він його ставить на існуючий, перший ставить на підлогу (вона безмежна).</w:t>
       </w:r>
     </w:p>
     <w:p>
@@ -2762,7 +4277,25 @@
           <w:sz w:val="24"/>
           <w:szCs w:val="24"/>
         </w:rPr>
-        <w:t>Тобто якщо ai−1&lt;ai - це програш.</w:t>
+        <w:t>Тобто якщо ai−1&lt;</w:t>
+      </w:r>
+      <w:proofErr w:type="spellStart"/>
+      <w:r>
+        <w:rPr>
+          <w:rFonts w:ascii="Times New Roman" w:hAnsi="Times New Roman" w:cs="Times New Roman"/>
+          <w:sz w:val="24"/>
+          <w:szCs w:val="24"/>
+        </w:rPr>
+        <w:t>ai</w:t>
+      </w:r>
+      <w:proofErr w:type="spellEnd"/>
+      <w:r>
+        <w:rPr>
+          <w:rFonts w:ascii="Times New Roman" w:hAnsi="Times New Roman" w:cs="Times New Roman"/>
+          <w:sz w:val="24"/>
+          <w:szCs w:val="24"/>
+        </w:rPr>
+        <w:t> - це програш.</w:t>
       </w:r>
     </w:p>
     <w:p>
@@ -2799,6 +4332,7 @@
           <w:szCs w:val="24"/>
         </w:rPr>
       </w:pPr>
+      <w:proofErr w:type="spellStart"/>
       <w:r>
         <w:rPr>
           <w:rFonts w:ascii="Times New Roman" w:hAnsi="Times New Roman" w:cs="Times New Roman"/>
@@ -2809,6 +4343,7 @@
         </w:rPr>
         <w:t>Input</w:t>
       </w:r>
+      <w:proofErr w:type="spellEnd"/>
     </w:p>
     <w:p>
       <w:pPr>
@@ -2844,6 +4379,7 @@
           <w:szCs w:val="24"/>
         </w:rPr>
       </w:pPr>
+      <w:proofErr w:type="spellStart"/>
       <w:r>
         <w:rPr>
           <w:rFonts w:ascii="Times New Roman" w:hAnsi="Times New Roman" w:cs="Times New Roman"/>
@@ -2854,6 +4390,7 @@
         </w:rPr>
         <w:t>Output</w:t>
       </w:r>
+      <w:proofErr w:type="spellEnd"/>
     </w:p>
     <w:p>
       <w:pPr>
@@ -2963,22 +4500,41 @@
           <w:sz w:val="24"/>
           <w:szCs w:val="24"/>
         </w:rPr>
-        <w:t> - якщо сторона куба буде мати неможливу довжину, тобто ai &lt;= 0</w:t>
-      </w:r>
-    </w:p>
-    <w:p>
-      <w:pPr>
-        <w:tabs>
-          <w:tab w:val="left" w:pos="7500"/>
-        </w:tabs>
-        <w:rPr>
-          <w:rFonts w:ascii="Times New Roman" w:hAnsi="Times New Roman" w:cs="Times New Roman"/>
-          <w:b/>
-          <w:bCs/>
-          <w:sz w:val="24"/>
-          <w:szCs w:val="24"/>
-        </w:rPr>
-      </w:pPr>
+        <w:t> - якщо сторона куба буде мати неможливу довжину, тобто </w:t>
+      </w:r>
+      <w:proofErr w:type="spellStart"/>
+      <w:r>
+        <w:rPr>
+          <w:rFonts w:ascii="Times New Roman" w:hAnsi="Times New Roman" w:cs="Times New Roman"/>
+          <w:sz w:val="24"/>
+          <w:szCs w:val="24"/>
+        </w:rPr>
+        <w:t>ai</w:t>
+      </w:r>
+      <w:proofErr w:type="spellEnd"/>
+      <w:r>
+        <w:rPr>
+          <w:rFonts w:ascii="Times New Roman" w:hAnsi="Times New Roman" w:cs="Times New Roman"/>
+          <w:sz w:val="24"/>
+          <w:szCs w:val="24"/>
+        </w:rPr>
+        <w:t> &lt;= 0</w:t>
+      </w:r>
+    </w:p>
+    <w:p>
+      <w:pPr>
+        <w:tabs>
+          <w:tab w:val="left" w:pos="7500"/>
+        </w:tabs>
+        <w:rPr>
+          <w:rFonts w:ascii="Times New Roman" w:hAnsi="Times New Roman" w:cs="Times New Roman"/>
+          <w:b/>
+          <w:bCs/>
+          <w:sz w:val="24"/>
+          <w:szCs w:val="24"/>
+        </w:rPr>
+      </w:pPr>
+      <w:proofErr w:type="spellStart"/>
       <w:r>
         <w:rPr>
           <w:rFonts w:ascii="Times New Roman" w:hAnsi="Times New Roman" w:cs="Times New Roman"/>
@@ -2989,6 +4545,7 @@
         </w:rPr>
         <w:t>Constraints</w:t>
       </w:r>
+      <w:proofErr w:type="spellEnd"/>
     </w:p>
     <w:p>
       <w:pPr>
@@ -3115,7 +4672,67 @@
           <w:sz w:val="28"/>
           <w:szCs w:val="28"/>
         </w:rPr>
-        <w:t>Завдання №4 - Class Practice Work - Особистий порадник</w:t>
+        <w:t xml:space="preserve">Завдання №4 - </w:t>
+      </w:r>
+      <w:proofErr w:type="spellStart"/>
+      <w:r>
+        <w:rPr>
+          <w:rFonts w:ascii="Times New Roman" w:hAnsi="Times New Roman" w:cs="Times New Roman"/>
+          <w:b/>
+          <w:sz w:val="28"/>
+          <w:szCs w:val="28"/>
+        </w:rPr>
+        <w:t>Class</w:t>
+      </w:r>
+      <w:proofErr w:type="spellEnd"/>
+      <w:r>
+        <w:rPr>
+          <w:rFonts w:ascii="Times New Roman" w:hAnsi="Times New Roman" w:cs="Times New Roman"/>
+          <w:b/>
+          <w:sz w:val="28"/>
+          <w:szCs w:val="28"/>
+        </w:rPr>
+        <w:t xml:space="preserve"> </w:t>
+      </w:r>
+      <w:proofErr w:type="spellStart"/>
+      <w:r>
+        <w:rPr>
+          <w:rFonts w:ascii="Times New Roman" w:hAnsi="Times New Roman" w:cs="Times New Roman"/>
+          <w:b/>
+          <w:sz w:val="28"/>
+          <w:szCs w:val="28"/>
+        </w:rPr>
+        <w:t>Practice</w:t>
+      </w:r>
+      <w:proofErr w:type="spellEnd"/>
+      <w:r>
+        <w:rPr>
+          <w:rFonts w:ascii="Times New Roman" w:hAnsi="Times New Roman" w:cs="Times New Roman"/>
+          <w:b/>
+          <w:sz w:val="28"/>
+          <w:szCs w:val="28"/>
+        </w:rPr>
+        <w:t xml:space="preserve"> </w:t>
+      </w:r>
+      <w:proofErr w:type="spellStart"/>
+      <w:r>
+        <w:rPr>
+          <w:rFonts w:ascii="Times New Roman" w:hAnsi="Times New Roman" w:cs="Times New Roman"/>
+          <w:b/>
+          <w:sz w:val="28"/>
+          <w:szCs w:val="28"/>
+        </w:rPr>
+        <w:t>Work</w:t>
+      </w:r>
+      <w:proofErr w:type="spellEnd"/>
+      <w:r>
+        <w:rPr>
+          <w:rFonts w:ascii="Times New Roman" w:hAnsi="Times New Roman" w:cs="Times New Roman"/>
+          <w:b/>
+          <w:sz w:val="28"/>
+          <w:szCs w:val="28"/>
+        </w:rPr>
+        <w:t xml:space="preserve"> - Особистий порадник</w:t>
       </w:r>
     </w:p>
     <w:p>
@@ -3199,13 +4816,23 @@
           <w:szCs w:val="24"/>
         </w:rPr>
       </w:pPr>
-      <w:r>
-        <w:rPr>
-          <w:rFonts w:ascii="Times New Roman" w:hAnsi="Times New Roman" w:cs="Times New Roman"/>
-          <w:sz w:val="24"/>
-          <w:szCs w:val="24"/>
-        </w:rPr>
-        <w:t>sunny;</w:t>
+      <w:proofErr w:type="spellStart"/>
+      <w:r>
+        <w:rPr>
+          <w:rFonts w:ascii="Times New Roman" w:hAnsi="Times New Roman" w:cs="Times New Roman"/>
+          <w:sz w:val="24"/>
+          <w:szCs w:val="24"/>
+        </w:rPr>
+        <w:t>sunny</w:t>
+      </w:r>
+      <w:proofErr w:type="spellEnd"/>
+      <w:r>
+        <w:rPr>
+          <w:rFonts w:ascii="Times New Roman" w:hAnsi="Times New Roman" w:cs="Times New Roman"/>
+          <w:sz w:val="24"/>
+          <w:szCs w:val="24"/>
+        </w:rPr>
+        <w:t>;</w:t>
       </w:r>
     </w:p>
     <w:p>
@@ -3223,6 +4850,7 @@
           <w:szCs w:val="24"/>
         </w:rPr>
       </w:pPr>
+      <w:proofErr w:type="spellStart"/>
       <w:r>
         <w:rPr>
           <w:rFonts w:ascii="Times New Roman" w:hAnsi="Times New Roman" w:cs="Times New Roman"/>
@@ -3230,7 +4858,16 @@
           <w:szCs w:val="24"/>
         </w:rPr>
         <w:lastRenderedPageBreak/>
-        <w:t>rainy;</w:t>
+        <w:t>rainy</w:t>
+      </w:r>
+      <w:proofErr w:type="spellEnd"/>
+      <w:r>
+        <w:rPr>
+          <w:rFonts w:ascii="Times New Roman" w:hAnsi="Times New Roman" w:cs="Times New Roman"/>
+          <w:sz w:val="24"/>
+          <w:szCs w:val="24"/>
+        </w:rPr>
+        <w:t>;</w:t>
       </w:r>
     </w:p>
     <w:p>
@@ -3248,13 +4885,23 @@
           <w:szCs w:val="24"/>
         </w:rPr>
       </w:pPr>
-      <w:r>
-        <w:rPr>
-          <w:rFonts w:ascii="Times New Roman" w:hAnsi="Times New Roman" w:cs="Times New Roman"/>
-          <w:sz w:val="24"/>
-          <w:szCs w:val="24"/>
-        </w:rPr>
-        <w:t>cloudy;</w:t>
+      <w:proofErr w:type="spellStart"/>
+      <w:r>
+        <w:rPr>
+          <w:rFonts w:ascii="Times New Roman" w:hAnsi="Times New Roman" w:cs="Times New Roman"/>
+          <w:sz w:val="24"/>
+          <w:szCs w:val="24"/>
+        </w:rPr>
+        <w:t>cloudy</w:t>
+      </w:r>
+      <w:proofErr w:type="spellEnd"/>
+      <w:r>
+        <w:rPr>
+          <w:rFonts w:ascii="Times New Roman" w:hAnsi="Times New Roman" w:cs="Times New Roman"/>
+          <w:sz w:val="24"/>
+          <w:szCs w:val="24"/>
+        </w:rPr>
+        <w:t>;</w:t>
       </w:r>
     </w:p>
     <w:p>
@@ -3272,13 +4919,23 @@
           <w:szCs w:val="24"/>
         </w:rPr>
       </w:pPr>
-      <w:r>
-        <w:rPr>
-          <w:rFonts w:ascii="Times New Roman" w:hAnsi="Times New Roman" w:cs="Times New Roman"/>
-          <w:sz w:val="24"/>
-          <w:szCs w:val="24"/>
-        </w:rPr>
-        <w:t>snowy;</w:t>
+      <w:proofErr w:type="spellStart"/>
+      <w:r>
+        <w:rPr>
+          <w:rFonts w:ascii="Times New Roman" w:hAnsi="Times New Roman" w:cs="Times New Roman"/>
+          <w:sz w:val="24"/>
+          <w:szCs w:val="24"/>
+        </w:rPr>
+        <w:t>snowy</w:t>
+      </w:r>
+      <w:proofErr w:type="spellEnd"/>
+      <w:r>
+        <w:rPr>
+          <w:rFonts w:ascii="Times New Roman" w:hAnsi="Times New Roman" w:cs="Times New Roman"/>
+          <w:sz w:val="24"/>
+          <w:szCs w:val="24"/>
+        </w:rPr>
+        <w:t>;</w:t>
       </w:r>
     </w:p>
     <w:p>
@@ -3296,13 +4953,23 @@
           <w:szCs w:val="24"/>
         </w:rPr>
       </w:pPr>
-      <w:r>
-        <w:rPr>
-          <w:rFonts w:ascii="Times New Roman" w:hAnsi="Times New Roman" w:cs="Times New Roman"/>
-          <w:sz w:val="24"/>
-          <w:szCs w:val="24"/>
-        </w:rPr>
-        <w:t>windy;</w:t>
+      <w:proofErr w:type="spellStart"/>
+      <w:r>
+        <w:rPr>
+          <w:rFonts w:ascii="Times New Roman" w:hAnsi="Times New Roman" w:cs="Times New Roman"/>
+          <w:sz w:val="24"/>
+          <w:szCs w:val="24"/>
+        </w:rPr>
+        <w:t>windy</w:t>
+      </w:r>
+      <w:proofErr w:type="spellEnd"/>
+      <w:r>
+        <w:rPr>
+          <w:rFonts w:ascii="Times New Roman" w:hAnsi="Times New Roman" w:cs="Times New Roman"/>
+          <w:sz w:val="24"/>
+          <w:szCs w:val="24"/>
+        </w:rPr>
+        <w:t>;</w:t>
       </w:r>
     </w:p>
     <w:p>
@@ -3406,6 +5073,7 @@
           <w:szCs w:val="24"/>
         </w:rPr>
       </w:pPr>
+      <w:proofErr w:type="spellStart"/>
       <w:r>
         <w:rPr>
           <w:rFonts w:ascii="Times New Roman" w:hAnsi="Times New Roman" w:cs="Times New Roman"/>
@@ -3414,28 +5082,9 @@
           <w:sz w:val="24"/>
           <w:szCs w:val="24"/>
         </w:rPr>
-        <w:t>if else</w:t>
-      </w:r>
-      <w:r>
-        <w:rPr>
-          <w:rFonts w:ascii="Times New Roman" w:hAnsi="Times New Roman" w:cs="Times New Roman"/>
-          <w:sz w:val="24"/>
-          <w:szCs w:val="24"/>
-        </w:rPr>
-        <w:t xml:space="preserve"> - щоб вирішити, чи повинен користувач взяти куртку чи ні.</w:t>
-      </w:r>
-    </w:p>
-    <w:p>
-      <w:pPr>
-        <w:tabs>
-          <w:tab w:val="left" w:pos="7500"/>
-        </w:tabs>
-        <w:rPr>
-          <w:rFonts w:ascii="Times New Roman" w:hAnsi="Times New Roman" w:cs="Times New Roman"/>
-          <w:sz w:val="24"/>
-          <w:szCs w:val="24"/>
-        </w:rPr>
-      </w:pPr>
+        <w:t>if</w:t>
+      </w:r>
+      <w:proofErr w:type="spellEnd"/>
       <w:r>
         <w:rPr>
           <w:rFonts w:ascii="Times New Roman" w:hAnsi="Times New Roman" w:cs="Times New Roman"/>
@@ -3444,28 +5093,9 @@
           <w:sz w:val="24"/>
           <w:szCs w:val="24"/>
         </w:rPr>
-        <w:t xml:space="preserve">if, else if </w:t>
-      </w:r>
-      <w:r>
-        <w:rPr>
-          <w:rFonts w:ascii="Times New Roman" w:hAnsi="Times New Roman" w:cs="Times New Roman"/>
-          <w:sz w:val="24"/>
-          <w:szCs w:val="24"/>
-        </w:rPr>
-        <w:t>- щоб надати рекомендацію щодо активності (прогулянка, футбол, настільні ігри, etc).</w:t>
-      </w:r>
-    </w:p>
-    <w:p>
-      <w:pPr>
-        <w:tabs>
-          <w:tab w:val="left" w:pos="7500"/>
-        </w:tabs>
-        <w:rPr>
-          <w:rFonts w:ascii="Times New Roman" w:hAnsi="Times New Roman" w:cs="Times New Roman"/>
-          <w:sz w:val="24"/>
-          <w:szCs w:val="24"/>
-        </w:rPr>
-      </w:pPr>
+        <w:t xml:space="preserve"> </w:t>
+      </w:r>
+      <w:proofErr w:type="spellStart"/>
       <w:r>
         <w:rPr>
           <w:rFonts w:ascii="Times New Roman" w:hAnsi="Times New Roman" w:cs="Times New Roman"/>
@@ -3474,8 +5104,167 @@
           <w:sz w:val="24"/>
           <w:szCs w:val="24"/>
         </w:rPr>
-        <w:t>switch case</w:t>
-      </w:r>
+        <w:t>else</w:t>
+      </w:r>
+      <w:proofErr w:type="spellEnd"/>
+      <w:r>
+        <w:rPr>
+          <w:rFonts w:ascii="Times New Roman" w:hAnsi="Times New Roman" w:cs="Times New Roman"/>
+          <w:sz w:val="24"/>
+          <w:szCs w:val="24"/>
+        </w:rPr>
+        <w:t xml:space="preserve"> - щоб вирішити, чи повинен користувач взяти куртку чи ні.</w:t>
+      </w:r>
+    </w:p>
+    <w:p>
+      <w:pPr>
+        <w:tabs>
+          <w:tab w:val="left" w:pos="7500"/>
+        </w:tabs>
+        <w:rPr>
+          <w:rFonts w:ascii="Times New Roman" w:hAnsi="Times New Roman" w:cs="Times New Roman"/>
+          <w:sz w:val="24"/>
+          <w:szCs w:val="24"/>
+        </w:rPr>
+      </w:pPr>
+      <w:proofErr w:type="spellStart"/>
+      <w:r>
+        <w:rPr>
+          <w:rFonts w:ascii="Times New Roman" w:hAnsi="Times New Roman" w:cs="Times New Roman"/>
+          <w:i/>
+          <w:iCs/>
+          <w:sz w:val="24"/>
+          <w:szCs w:val="24"/>
+        </w:rPr>
+        <w:t>if</w:t>
+      </w:r>
+      <w:proofErr w:type="spellEnd"/>
+      <w:r>
+        <w:rPr>
+          <w:rFonts w:ascii="Times New Roman" w:hAnsi="Times New Roman" w:cs="Times New Roman"/>
+          <w:i/>
+          <w:iCs/>
+          <w:sz w:val="24"/>
+          <w:szCs w:val="24"/>
+        </w:rPr>
+        <w:t xml:space="preserve">, </w:t>
+      </w:r>
+      <w:proofErr w:type="spellStart"/>
+      <w:r>
+        <w:rPr>
+          <w:rFonts w:ascii="Times New Roman" w:hAnsi="Times New Roman" w:cs="Times New Roman"/>
+          <w:i/>
+          <w:iCs/>
+          <w:sz w:val="24"/>
+          <w:szCs w:val="24"/>
+        </w:rPr>
+        <w:t>else</w:t>
+      </w:r>
+      <w:proofErr w:type="spellEnd"/>
+      <w:r>
+        <w:rPr>
+          <w:rFonts w:ascii="Times New Roman" w:hAnsi="Times New Roman" w:cs="Times New Roman"/>
+          <w:i/>
+          <w:iCs/>
+          <w:sz w:val="24"/>
+          <w:szCs w:val="24"/>
+        </w:rPr>
+        <w:t xml:space="preserve"> </w:t>
+      </w:r>
+      <w:proofErr w:type="spellStart"/>
+      <w:r>
+        <w:rPr>
+          <w:rFonts w:ascii="Times New Roman" w:hAnsi="Times New Roman" w:cs="Times New Roman"/>
+          <w:i/>
+          <w:iCs/>
+          <w:sz w:val="24"/>
+          <w:szCs w:val="24"/>
+        </w:rPr>
+        <w:t>if</w:t>
+      </w:r>
+      <w:proofErr w:type="spellEnd"/>
+      <w:r>
+        <w:rPr>
+          <w:rFonts w:ascii="Times New Roman" w:hAnsi="Times New Roman" w:cs="Times New Roman"/>
+          <w:i/>
+          <w:iCs/>
+          <w:sz w:val="24"/>
+          <w:szCs w:val="24"/>
+        </w:rPr>
+        <w:t xml:space="preserve"> </w:t>
+      </w:r>
+      <w:r>
+        <w:rPr>
+          <w:rFonts w:ascii="Times New Roman" w:hAnsi="Times New Roman" w:cs="Times New Roman"/>
+          <w:sz w:val="24"/>
+          <w:szCs w:val="24"/>
+        </w:rPr>
+        <w:t xml:space="preserve">- щоб надати рекомендацію щодо активності (прогулянка, футбол, настільні ігри, </w:t>
+      </w:r>
+      <w:proofErr w:type="spellStart"/>
+      <w:r>
+        <w:rPr>
+          <w:rFonts w:ascii="Times New Roman" w:hAnsi="Times New Roman" w:cs="Times New Roman"/>
+          <w:sz w:val="24"/>
+          <w:szCs w:val="24"/>
+        </w:rPr>
+        <w:t>etc</w:t>
+      </w:r>
+      <w:proofErr w:type="spellEnd"/>
+      <w:r>
+        <w:rPr>
+          <w:rFonts w:ascii="Times New Roman" w:hAnsi="Times New Roman" w:cs="Times New Roman"/>
+          <w:sz w:val="24"/>
+          <w:szCs w:val="24"/>
+        </w:rPr>
+        <w:t>).</w:t>
+      </w:r>
+    </w:p>
+    <w:p>
+      <w:pPr>
+        <w:tabs>
+          <w:tab w:val="left" w:pos="7500"/>
+        </w:tabs>
+        <w:rPr>
+          <w:rFonts w:ascii="Times New Roman" w:hAnsi="Times New Roman" w:cs="Times New Roman"/>
+          <w:sz w:val="24"/>
+          <w:szCs w:val="24"/>
+        </w:rPr>
+      </w:pPr>
+      <w:proofErr w:type="spellStart"/>
+      <w:r>
+        <w:rPr>
+          <w:rFonts w:ascii="Times New Roman" w:hAnsi="Times New Roman" w:cs="Times New Roman"/>
+          <w:i/>
+          <w:iCs/>
+          <w:sz w:val="24"/>
+          <w:szCs w:val="24"/>
+        </w:rPr>
+        <w:t>switch</w:t>
+      </w:r>
+      <w:proofErr w:type="spellEnd"/>
+      <w:r>
+        <w:rPr>
+          <w:rFonts w:ascii="Times New Roman" w:hAnsi="Times New Roman" w:cs="Times New Roman"/>
+          <w:i/>
+          <w:iCs/>
+          <w:sz w:val="24"/>
+          <w:szCs w:val="24"/>
+        </w:rPr>
+        <w:t xml:space="preserve"> </w:t>
+      </w:r>
+      <w:proofErr w:type="spellStart"/>
+      <w:r>
+        <w:rPr>
+          <w:rFonts w:ascii="Times New Roman" w:hAnsi="Times New Roman" w:cs="Times New Roman"/>
+          <w:i/>
+          <w:iCs/>
+          <w:sz w:val="24"/>
+          <w:szCs w:val="24"/>
+        </w:rPr>
+        <w:t>case</w:t>
+      </w:r>
+      <w:proofErr w:type="spellEnd"/>
       <w:r>
         <w:rPr>
           <w:rFonts w:ascii="Times New Roman" w:hAnsi="Times New Roman" w:cs="Times New Roman"/>
@@ -3517,34 +5306,99 @@
         </w:rPr>
         <w:t xml:space="preserve">Завдання №5 - </w:t>
       </w:r>
-      <w:r>
-        <w:rPr>
-          <w:rFonts w:ascii="Times New Roman" w:hAnsi="Times New Roman" w:cs="Times New Roman"/>
-          <w:b/>
-          <w:bCs/>
-          <w:sz w:val="28"/>
-          <w:szCs w:val="28"/>
-        </w:rPr>
-        <w:t>Self Practice Work</w:t>
-      </w:r>
-      <w:r>
-        <w:rPr>
-          <w:rFonts w:ascii="Times New Roman" w:hAnsi="Times New Roman" w:cs="Times New Roman"/>
-          <w:b/>
-          <w:sz w:val="28"/>
-          <w:szCs w:val="28"/>
-        </w:rPr>
-        <w:t xml:space="preserve"> – Algotester </w:t>
-      </w:r>
-      <w:r>
-        <w:rPr>
-          <w:rFonts w:ascii="Times New Roman" w:hAnsi="Times New Roman" w:cs="Times New Roman"/>
-          <w:b/>
-          <w:bCs/>
-          <w:sz w:val="28"/>
-          <w:szCs w:val="28"/>
-        </w:rPr>
-        <w:t>Щасливий результат</w:t>
+      <w:proofErr w:type="spellStart"/>
+      <w:r>
+        <w:rPr>
+          <w:rFonts w:ascii="Times New Roman" w:hAnsi="Times New Roman" w:cs="Times New Roman"/>
+          <w:b/>
+          <w:bCs/>
+          <w:sz w:val="28"/>
+          <w:szCs w:val="28"/>
+        </w:rPr>
+        <w:t>Self</w:t>
+      </w:r>
+      <w:proofErr w:type="spellEnd"/>
+      <w:r>
+        <w:rPr>
+          <w:rFonts w:ascii="Times New Roman" w:hAnsi="Times New Roman" w:cs="Times New Roman"/>
+          <w:b/>
+          <w:bCs/>
+          <w:sz w:val="28"/>
+          <w:szCs w:val="28"/>
+        </w:rPr>
+        <w:t xml:space="preserve"> </w:t>
+      </w:r>
+      <w:proofErr w:type="spellStart"/>
+      <w:r>
+        <w:rPr>
+          <w:rFonts w:ascii="Times New Roman" w:hAnsi="Times New Roman" w:cs="Times New Roman"/>
+          <w:b/>
+          <w:bCs/>
+          <w:sz w:val="28"/>
+          <w:szCs w:val="28"/>
+        </w:rPr>
+        <w:t>Practice</w:t>
+      </w:r>
+      <w:proofErr w:type="spellEnd"/>
+      <w:r>
+        <w:rPr>
+          <w:rFonts w:ascii="Times New Roman" w:hAnsi="Times New Roman" w:cs="Times New Roman"/>
+          <w:b/>
+          <w:bCs/>
+          <w:sz w:val="28"/>
+          <w:szCs w:val="28"/>
+        </w:rPr>
+        <w:t xml:space="preserve"> </w:t>
+      </w:r>
+      <w:proofErr w:type="spellStart"/>
+      <w:r>
+        <w:rPr>
+          <w:rFonts w:ascii="Times New Roman" w:hAnsi="Times New Roman" w:cs="Times New Roman"/>
+          <w:b/>
+          <w:bCs/>
+          <w:sz w:val="28"/>
+          <w:szCs w:val="28"/>
+        </w:rPr>
+        <w:t>Work</w:t>
+      </w:r>
+      <w:proofErr w:type="spellEnd"/>
+      <w:r>
+        <w:rPr>
+          <w:rFonts w:ascii="Times New Roman" w:hAnsi="Times New Roman" w:cs="Times New Roman"/>
+          <w:b/>
+          <w:sz w:val="28"/>
+          <w:szCs w:val="28"/>
+        </w:rPr>
+        <w:t xml:space="preserve"> – </w:t>
+      </w:r>
+      <w:proofErr w:type="spellStart"/>
+      <w:r>
+        <w:rPr>
+          <w:rFonts w:ascii="Times New Roman" w:hAnsi="Times New Roman" w:cs="Times New Roman"/>
+          <w:b/>
+          <w:sz w:val="28"/>
+          <w:szCs w:val="28"/>
+        </w:rPr>
+        <w:t>Algotester</w:t>
+      </w:r>
+      <w:proofErr w:type="spellEnd"/>
+      <w:r>
+        <w:rPr>
+          <w:rFonts w:ascii="Times New Roman" w:hAnsi="Times New Roman" w:cs="Times New Roman"/>
+          <w:b/>
+          <w:sz w:val="28"/>
+          <w:szCs w:val="28"/>
+        </w:rPr>
+        <w:t xml:space="preserve"> </w:t>
+      </w:r>
+      <w:r>
+        <w:rPr>
+          <w:rFonts w:ascii="Times New Roman" w:hAnsi="Times New Roman" w:cs="Times New Roman"/>
+          <w:b/>
+          <w:sz w:val="28"/>
+          <w:szCs w:val="28"/>
+        </w:rPr>
+        <w:t>Апельсини</w:t>
       </w:r>
     </w:p>
     <w:p>
@@ -3586,47 +5440,46 @@
           <w:sz w:val="24"/>
           <w:szCs w:val="24"/>
         </w:rPr>
-        <w:t>Після завершення основного туру олімпіади з програмування Зеник отримав невеличкий клаптик паперу, на якому було надруковане число xx — кількість балів, що набрав Зеник. Зауважте, що згідно з кращими традиціями олімпіади з програмування, кількість балів Зеника не може бути нульовою чи від’ємною.</w:t>
-      </w:r>
-    </w:p>
-    <w:p>
-      <w:pPr>
-        <w:tabs>
-          <w:tab w:val="left" w:pos="7500"/>
-        </w:tabs>
-        <w:rPr>
-          <w:rFonts w:ascii="Times New Roman" w:hAnsi="Times New Roman" w:cs="Times New Roman"/>
-          <w:sz w:val="24"/>
-          <w:szCs w:val="24"/>
-        </w:rPr>
-      </w:pPr>
-      <w:r>
-        <w:rPr>
-          <w:rFonts w:ascii="Times New Roman" w:hAnsi="Times New Roman" w:cs="Times New Roman"/>
-          <w:sz w:val="24"/>
-          <w:szCs w:val="24"/>
-        </w:rPr>
-        <w:t>Помітивши не дуже щасливе обличчя Зеника, Марічка нагадала йому про щасливі цифри. Як ви вже напевно знаєте, щасливими вважають цифри 4 та 7. Марічка запевнила Зеника, що найкращим є не найбільший результат, а той, десятковий запис якого містить найбільше щасливих цифр.</w:t>
-      </w:r>
-    </w:p>
-    <w:p>
-      <w:pPr>
-        <w:tabs>
-          <w:tab w:val="left" w:pos="7500"/>
-        </w:tabs>
-        <w:rPr>
-          <w:rFonts w:ascii="Times New Roman" w:hAnsi="Times New Roman" w:cs="Times New Roman"/>
-          <w:sz w:val="24"/>
-          <w:szCs w:val="24"/>
-        </w:rPr>
-      </w:pPr>
-      <w:r>
-        <w:rPr>
-          <w:rFonts w:ascii="Times New Roman" w:hAnsi="Times New Roman" w:cs="Times New Roman"/>
-          <w:sz w:val="24"/>
-          <w:szCs w:val="24"/>
-        </w:rPr>
-        <w:t>Вам необхідно допомогти юному учаснику олімпіади з програмування та порахувати кількість щасливих цифр у його результаті.</w:t>
+        <w:t xml:space="preserve">Діти міряються різними </w:t>
+      </w:r>
+      <w:proofErr w:type="spellStart"/>
+      <w:r>
+        <w:rPr>
+          <w:rFonts w:ascii="Times New Roman" w:hAnsi="Times New Roman" w:cs="Times New Roman"/>
+          <w:sz w:val="24"/>
+          <w:szCs w:val="24"/>
+        </w:rPr>
+        <w:t>речима</w:t>
+      </w:r>
+      <w:proofErr w:type="spellEnd"/>
+      <w:r>
+        <w:rPr>
+          <w:rFonts w:ascii="Times New Roman" w:hAnsi="Times New Roman" w:cs="Times New Roman"/>
+          <w:sz w:val="24"/>
+          <w:szCs w:val="24"/>
+        </w:rPr>
+        <w:t>. У нашій задачі — апельсинами. Марічка і Софійка міряються з Петриком.</w:t>
+      </w:r>
+    </w:p>
+    <w:p>
+      <w:pPr>
+        <w:tabs>
+          <w:tab w:val="left" w:pos="7500"/>
+        </w:tabs>
+        <w:rPr>
+          <w:rFonts w:ascii="Times New Roman" w:hAnsi="Times New Roman" w:cs="Times New Roman"/>
+          <w:sz w:val="24"/>
+          <w:szCs w:val="24"/>
+          <w:lang w:val="en-US"/>
+        </w:rPr>
+      </w:pPr>
+      <w:r>
+        <w:rPr>
+          <w:rFonts w:ascii="Times New Roman" w:hAnsi="Times New Roman" w:cs="Times New Roman"/>
+          <w:sz w:val="24"/>
+          <w:szCs w:val="24"/>
+        </w:rPr>
+        <w:t>Потрібно визначити, чи Марічка й Софійка разом мають більше апельсинів, ніж Петрик.</w:t>
       </w:r>
     </w:p>
     <w:p>
@@ -3670,7 +5523,43 @@
           <w:sz w:val="24"/>
           <w:szCs w:val="24"/>
         </w:rPr>
-        <w:t>У єдиному рядку задано одне ціле число xx — результат Зеника.</w:t>
+        <w:t>У першому і єдиному рядку задано три цілі числа </w:t>
+      </w:r>
+      <w:proofErr w:type="spellStart"/>
+      <w:r>
+        <w:rPr>
+          <w:rFonts w:ascii="Times New Roman" w:hAnsi="Times New Roman" w:cs="Times New Roman"/>
+          <w:sz w:val="24"/>
+          <w:szCs w:val="24"/>
+        </w:rPr>
+        <w:t>aa</w:t>
+      </w:r>
+      <w:proofErr w:type="spellEnd"/>
+      <w:r>
+        <w:rPr>
+          <w:rFonts w:ascii="Times New Roman" w:hAnsi="Times New Roman" w:cs="Times New Roman"/>
+          <w:sz w:val="24"/>
+          <w:szCs w:val="24"/>
+        </w:rPr>
+        <w:t>, </w:t>
+      </w:r>
+      <w:proofErr w:type="spellStart"/>
+      <w:r>
+        <w:rPr>
+          <w:rFonts w:ascii="Times New Roman" w:hAnsi="Times New Roman" w:cs="Times New Roman"/>
+          <w:sz w:val="24"/>
+          <w:szCs w:val="24"/>
+        </w:rPr>
+        <w:t>bb</w:t>
+      </w:r>
+      <w:proofErr w:type="spellEnd"/>
+      <w:r>
+        <w:rPr>
+          <w:rFonts w:ascii="Times New Roman" w:hAnsi="Times New Roman" w:cs="Times New Roman"/>
+          <w:sz w:val="24"/>
+          <w:szCs w:val="24"/>
+        </w:rPr>
+        <w:t> та cc — кількість апельсинів у Марічки, Софійки і Петрика відповідно.</w:t>
       </w:r>
     </w:p>
     <w:p>
@@ -3712,7 +5601,7 @@
           <w:sz w:val="24"/>
           <w:szCs w:val="24"/>
         </w:rPr>
-        <w:t>У єдиному рядку виведіть одне ціле число — кількість щасливих цифр у десятковому записі xx.</w:t>
+        <w:t>У єдиному рядку виведіть відповідь до задачі — YES, якщо дівчата разом мають більше апельсинів, ніж Петрик, або NO в іншому випадку.</w:t>
       </w:r>
     </w:p>
     <w:p>
@@ -3779,14 +5668,17 @@
         </w:rPr>
         <w:t xml:space="preserve"> </w:t>
       </w:r>
-      <w:r>
-        <w:rPr>
-          <w:rFonts w:ascii="Times New Roman" w:hAnsi="Times New Roman" w:cs="Times New Roman"/>
-          <w:sz w:val="24"/>
-          <w:szCs w:val="24"/>
-        </w:rPr>
-        <w:t>x</w:t>
-      </w:r>
+      <w:proofErr w:type="spellStart"/>
+      <w:r>
+        <w:rPr>
+          <w:rFonts w:ascii="Times New Roman" w:hAnsi="Times New Roman" w:cs="Times New Roman"/>
+          <w:sz w:val="24"/>
+          <w:szCs w:val="24"/>
+          <w:lang w:val="en-US"/>
+        </w:rPr>
+        <w:t>a,b,c</w:t>
+      </w:r>
+      <w:proofErr w:type="spellEnd"/>
       <w:r>
         <w:rPr>
           <w:rFonts w:ascii="Times New Roman" w:hAnsi="Times New Roman" w:cs="Times New Roman"/>
@@ -3866,6 +5758,7 @@
           <w:rFonts w:ascii="Times New Roman" w:hAnsi="Times New Roman" w:cs="Times New Roman"/>
           <w:b/>
           <w:bCs/>
+          <w:noProof/>
           <w:sz w:val="28"/>
           <w:szCs w:val="28"/>
         </w:rPr>
@@ -3886,7 +5779,7 @@
                     <pic:cNvPicPr/>
                   </pic:nvPicPr>
                   <pic:blipFill>
-                    <a:blip r:embed="rId22"/>
+                    <a:blip r:embed="rId13"/>
                     <a:stretch>
                       <a:fillRect/>
                     </a:stretch>
@@ -3969,7 +5862,51 @@
           <w:sz w:val="28"/>
           <w:szCs w:val="28"/>
         </w:rPr>
-        <w:t xml:space="preserve">Завдання №1 - VNS Lab 1 - Task 1- </w:t>
+        <w:t xml:space="preserve">Завдання №1 - VNS </w:t>
+      </w:r>
+      <w:proofErr w:type="spellStart"/>
+      <w:r>
+        <w:rPr>
+          <w:rFonts w:ascii="Times New Roman" w:hAnsi="Times New Roman" w:cs="Times New Roman"/>
+          <w:b/>
+          <w:bCs/>
+          <w:sz w:val="28"/>
+          <w:szCs w:val="28"/>
+        </w:rPr>
+        <w:t>Lab</w:t>
+      </w:r>
+      <w:proofErr w:type="spellEnd"/>
+      <w:r>
+        <w:rPr>
+          <w:rFonts w:ascii="Times New Roman" w:hAnsi="Times New Roman" w:cs="Times New Roman"/>
+          <w:b/>
+          <w:bCs/>
+          <w:sz w:val="28"/>
+          <w:szCs w:val="28"/>
+        </w:rPr>
+        <w:t xml:space="preserve"> 1 - </w:t>
+      </w:r>
+      <w:proofErr w:type="spellStart"/>
+      <w:r>
+        <w:rPr>
+          <w:rFonts w:ascii="Times New Roman" w:hAnsi="Times New Roman" w:cs="Times New Roman"/>
+          <w:b/>
+          <w:bCs/>
+          <w:sz w:val="28"/>
+          <w:szCs w:val="28"/>
+        </w:rPr>
+        <w:t>Task</w:t>
+      </w:r>
+      <w:proofErr w:type="spellEnd"/>
+      <w:r>
+        <w:rPr>
+          <w:rFonts w:ascii="Times New Roman" w:hAnsi="Times New Roman" w:cs="Times New Roman"/>
+          <w:b/>
+          <w:bCs/>
+          <w:sz w:val="28"/>
+          <w:szCs w:val="28"/>
+        </w:rPr>
+        <w:t xml:space="preserve"> 1- </w:t>
       </w:r>
       <w:r>
         <w:rPr>
@@ -4032,7 +5969,7 @@
                     <pic:cNvPicPr/>
                   </pic:nvPicPr>
                   <pic:blipFill>
-                    <a:blip r:embed="rId23"/>
+                    <a:blip r:embed="rId14"/>
                     <a:stretch>
                       <a:fillRect/>
                     </a:stretch>
@@ -4105,7 +6042,51 @@
           <w:sz w:val="28"/>
           <w:szCs w:val="28"/>
         </w:rPr>
-        <w:t>VNS Lab 1 - Task 2</w:t>
+        <w:t xml:space="preserve">VNS </w:t>
+      </w:r>
+      <w:proofErr w:type="spellStart"/>
+      <w:r>
+        <w:rPr>
+          <w:rFonts w:ascii="Times New Roman" w:hAnsi="Times New Roman" w:cs="Times New Roman"/>
+          <w:b/>
+          <w:bCs/>
+          <w:sz w:val="28"/>
+          <w:szCs w:val="28"/>
+        </w:rPr>
+        <w:t>Lab</w:t>
+      </w:r>
+      <w:proofErr w:type="spellEnd"/>
+      <w:r>
+        <w:rPr>
+          <w:rFonts w:ascii="Times New Roman" w:hAnsi="Times New Roman" w:cs="Times New Roman"/>
+          <w:b/>
+          <w:bCs/>
+          <w:sz w:val="28"/>
+          <w:szCs w:val="28"/>
+        </w:rPr>
+        <w:t xml:space="preserve"> 1 - </w:t>
+      </w:r>
+      <w:proofErr w:type="spellStart"/>
+      <w:r>
+        <w:rPr>
+          <w:rFonts w:ascii="Times New Roman" w:hAnsi="Times New Roman" w:cs="Times New Roman"/>
+          <w:b/>
+          <w:bCs/>
+          <w:sz w:val="28"/>
+          <w:szCs w:val="28"/>
+        </w:rPr>
+        <w:t>Task</w:t>
+      </w:r>
+      <w:proofErr w:type="spellEnd"/>
+      <w:r>
+        <w:rPr>
+          <w:rFonts w:ascii="Times New Roman" w:hAnsi="Times New Roman" w:cs="Times New Roman"/>
+          <w:b/>
+          <w:bCs/>
+          <w:sz w:val="28"/>
+          <w:szCs w:val="28"/>
+        </w:rPr>
+        <w:t xml:space="preserve"> 2</w:t>
       </w:r>
       <w:r>
         <w:rPr>
@@ -4201,7 +6182,7 @@
                     <pic:cNvPicPr/>
                   </pic:nvPicPr>
                   <pic:blipFill>
-                    <a:blip r:embed="rId24">
+                    <a:blip r:embed="rId15">
                       <a:extLst>
                         <a:ext uri="{28A0092B-C50C-407E-A947-70E740481C1C}">
                           <a14:useLocalDpi xmlns:a14="http://schemas.microsoft.com/office/drawing/2010/main" val="0"/>
@@ -4421,7 +6402,51 @@
           <w:sz w:val="28"/>
           <w:szCs w:val="28"/>
         </w:rPr>
-        <w:t xml:space="preserve">Завдання №3 – Algotester lab 1 </w:t>
+        <w:t xml:space="preserve">Завдання №3 – </w:t>
+      </w:r>
+      <w:proofErr w:type="spellStart"/>
+      <w:r>
+        <w:rPr>
+          <w:rFonts w:ascii="Times New Roman" w:hAnsi="Times New Roman" w:cs="Times New Roman"/>
+          <w:b/>
+          <w:bCs/>
+          <w:sz w:val="28"/>
+          <w:szCs w:val="28"/>
+        </w:rPr>
+        <w:t>Algotester</w:t>
+      </w:r>
+      <w:proofErr w:type="spellEnd"/>
+      <w:r>
+        <w:rPr>
+          <w:rFonts w:ascii="Times New Roman" w:hAnsi="Times New Roman" w:cs="Times New Roman"/>
+          <w:b/>
+          <w:bCs/>
+          <w:sz w:val="28"/>
+          <w:szCs w:val="28"/>
+        </w:rPr>
+        <w:t xml:space="preserve"> </w:t>
+      </w:r>
+      <w:proofErr w:type="spellStart"/>
+      <w:r>
+        <w:rPr>
+          <w:rFonts w:ascii="Times New Roman" w:hAnsi="Times New Roman" w:cs="Times New Roman"/>
+          <w:b/>
+          <w:bCs/>
+          <w:sz w:val="28"/>
+          <w:szCs w:val="28"/>
+        </w:rPr>
+        <w:t>lab</w:t>
+      </w:r>
+      <w:proofErr w:type="spellEnd"/>
+      <w:r>
+        <w:rPr>
+          <w:rFonts w:ascii="Times New Roman" w:hAnsi="Times New Roman" w:cs="Times New Roman"/>
+          <w:b/>
+          <w:bCs/>
+          <w:sz w:val="28"/>
+          <w:szCs w:val="28"/>
+        </w:rPr>
+        <w:t xml:space="preserve"> 1 </w:t>
       </w:r>
       <w:r>
         <w:rPr>
@@ -4434,15 +6459,27 @@
         </w:rPr>
         <w:t>V</w:t>
       </w:r>
-      <w:r>
-        <w:rPr>
-          <w:rFonts w:ascii="Times New Roman" w:hAnsi="Times New Roman" w:cs="Times New Roman"/>
-          <w:b/>
-          <w:bCs/>
-          <w:sz w:val="28"/>
-          <w:szCs w:val="28"/>
-        </w:rPr>
-        <w:t>ariant 3</w:t>
+      <w:proofErr w:type="spellStart"/>
+      <w:r>
+        <w:rPr>
+          <w:rFonts w:ascii="Times New Roman" w:hAnsi="Times New Roman" w:cs="Times New Roman"/>
+          <w:b/>
+          <w:bCs/>
+          <w:sz w:val="28"/>
+          <w:szCs w:val="28"/>
+        </w:rPr>
+        <w:t>ariant</w:t>
+      </w:r>
+      <w:proofErr w:type="spellEnd"/>
+      <w:r>
+        <w:rPr>
+          <w:rFonts w:ascii="Times New Roman" w:hAnsi="Times New Roman" w:cs="Times New Roman"/>
+          <w:b/>
+          <w:bCs/>
+          <w:sz w:val="28"/>
+          <w:szCs w:val="28"/>
+        </w:rPr>
+        <w:t xml:space="preserve"> 3</w:t>
       </w:r>
     </w:p>
     <w:p>
@@ -4484,7 +6521,7 @@
                     <pic:cNvPicPr/>
                   </pic:nvPicPr>
                   <pic:blipFill>
-                    <a:blip r:embed="rId25"/>
+                    <a:blip r:embed="rId16"/>
                     <a:stretch>
                       <a:fillRect/>
                     </a:stretch>
@@ -4546,7 +6583,67 @@
           <w:szCs w:val="28"/>
         </w:rPr>
         <w:lastRenderedPageBreak/>
-        <w:t>Завдання №4 - Class Practice Work - Особистий порадник</w:t>
+        <w:t xml:space="preserve">Завдання №4 - </w:t>
+      </w:r>
+      <w:proofErr w:type="spellStart"/>
+      <w:r>
+        <w:rPr>
+          <w:rFonts w:ascii="Times New Roman" w:hAnsi="Times New Roman" w:cs="Times New Roman"/>
+          <w:b/>
+          <w:sz w:val="28"/>
+          <w:szCs w:val="28"/>
+        </w:rPr>
+        <w:t>Class</w:t>
+      </w:r>
+      <w:proofErr w:type="spellEnd"/>
+      <w:r>
+        <w:rPr>
+          <w:rFonts w:ascii="Times New Roman" w:hAnsi="Times New Roman" w:cs="Times New Roman"/>
+          <w:b/>
+          <w:sz w:val="28"/>
+          <w:szCs w:val="28"/>
+        </w:rPr>
+        <w:t xml:space="preserve"> </w:t>
+      </w:r>
+      <w:proofErr w:type="spellStart"/>
+      <w:r>
+        <w:rPr>
+          <w:rFonts w:ascii="Times New Roman" w:hAnsi="Times New Roman" w:cs="Times New Roman"/>
+          <w:b/>
+          <w:sz w:val="28"/>
+          <w:szCs w:val="28"/>
+        </w:rPr>
+        <w:t>Practice</w:t>
+      </w:r>
+      <w:proofErr w:type="spellEnd"/>
+      <w:r>
+        <w:rPr>
+          <w:rFonts w:ascii="Times New Roman" w:hAnsi="Times New Roman" w:cs="Times New Roman"/>
+          <w:b/>
+          <w:sz w:val="28"/>
+          <w:szCs w:val="28"/>
+        </w:rPr>
+        <w:t xml:space="preserve"> </w:t>
+      </w:r>
+      <w:proofErr w:type="spellStart"/>
+      <w:r>
+        <w:rPr>
+          <w:rFonts w:ascii="Times New Roman" w:hAnsi="Times New Roman" w:cs="Times New Roman"/>
+          <w:b/>
+          <w:sz w:val="28"/>
+          <w:szCs w:val="28"/>
+        </w:rPr>
+        <w:t>Work</w:t>
+      </w:r>
+      <w:proofErr w:type="spellEnd"/>
+      <w:r>
+        <w:rPr>
+          <w:rFonts w:ascii="Times New Roman" w:hAnsi="Times New Roman" w:cs="Times New Roman"/>
+          <w:b/>
+          <w:sz w:val="28"/>
+          <w:szCs w:val="28"/>
+        </w:rPr>
+        <w:t xml:space="preserve"> - Особистий порадник</w:t>
       </w:r>
     </w:p>
     <w:p>
@@ -4584,7 +6681,7 @@
                     <pic:cNvPicPr/>
                   </pic:nvPicPr>
                   <pic:blipFill>
-                    <a:blip r:embed="rId26"/>
+                    <a:blip r:embed="rId17"/>
                     <a:stretch>
                       <a:fillRect/>
                     </a:stretch>
@@ -4645,7 +6742,87 @@
           <w:sz w:val="28"/>
           <w:szCs w:val="28"/>
         </w:rPr>
-        <w:t xml:space="preserve">Завдання №5 - Self Practice Work – Algotester </w:t>
+        <w:t xml:space="preserve">Завдання №5 - </w:t>
+      </w:r>
+      <w:proofErr w:type="spellStart"/>
+      <w:r>
+        <w:rPr>
+          <w:rFonts w:ascii="Times New Roman" w:hAnsi="Times New Roman" w:cs="Times New Roman"/>
+          <w:b/>
+          <w:sz w:val="28"/>
+          <w:szCs w:val="28"/>
+        </w:rPr>
+        <w:t>Self</w:t>
+      </w:r>
+      <w:proofErr w:type="spellEnd"/>
+      <w:r>
+        <w:rPr>
+          <w:rFonts w:ascii="Times New Roman" w:hAnsi="Times New Roman" w:cs="Times New Roman"/>
+          <w:b/>
+          <w:sz w:val="28"/>
+          <w:szCs w:val="28"/>
+        </w:rPr>
+        <w:t xml:space="preserve"> </w:t>
+      </w:r>
+      <w:proofErr w:type="spellStart"/>
+      <w:r>
+        <w:rPr>
+          <w:rFonts w:ascii="Times New Roman" w:hAnsi="Times New Roman" w:cs="Times New Roman"/>
+          <w:b/>
+          <w:sz w:val="28"/>
+          <w:szCs w:val="28"/>
+        </w:rPr>
+        <w:t>Practice</w:t>
+      </w:r>
+      <w:proofErr w:type="spellEnd"/>
+      <w:r>
+        <w:rPr>
+          <w:rFonts w:ascii="Times New Roman" w:hAnsi="Times New Roman" w:cs="Times New Roman"/>
+          <w:b/>
+          <w:sz w:val="28"/>
+          <w:szCs w:val="28"/>
+        </w:rPr>
+        <w:t xml:space="preserve"> </w:t>
+      </w:r>
+      <w:proofErr w:type="spellStart"/>
+      <w:r>
+        <w:rPr>
+          <w:rFonts w:ascii="Times New Roman" w:hAnsi="Times New Roman" w:cs="Times New Roman"/>
+          <w:b/>
+          <w:sz w:val="28"/>
+          <w:szCs w:val="28"/>
+        </w:rPr>
+        <w:t>Work</w:t>
+      </w:r>
+      <w:proofErr w:type="spellEnd"/>
+      <w:r>
+        <w:rPr>
+          <w:rFonts w:ascii="Times New Roman" w:hAnsi="Times New Roman" w:cs="Times New Roman"/>
+          <w:b/>
+          <w:sz w:val="28"/>
+          <w:szCs w:val="28"/>
+        </w:rPr>
+        <w:t xml:space="preserve"> – </w:t>
+      </w:r>
+      <w:proofErr w:type="spellStart"/>
+      <w:r>
+        <w:rPr>
+          <w:rFonts w:ascii="Times New Roman" w:hAnsi="Times New Roman" w:cs="Times New Roman"/>
+          <w:b/>
+          <w:sz w:val="28"/>
+          <w:szCs w:val="28"/>
+        </w:rPr>
+        <w:t>Algotester</w:t>
+      </w:r>
+      <w:proofErr w:type="spellEnd"/>
+      <w:r>
+        <w:rPr>
+          <w:rFonts w:ascii="Times New Roman" w:hAnsi="Times New Roman" w:cs="Times New Roman"/>
+          <w:b/>
+          <w:sz w:val="28"/>
+          <w:szCs w:val="28"/>
+        </w:rPr>
+        <w:t xml:space="preserve"> </w:t>
       </w:r>
       <w:r>
         <w:rPr>
@@ -4694,7 +6871,7 @@
                     <pic:cNvPicPr/>
                   </pic:nvPicPr>
                   <pic:blipFill>
-                    <a:blip r:embed="rId27"/>
+                    <a:blip r:embed="rId18"/>
                     <a:stretch>
                       <a:fillRect/>
                     </a:stretch>
@@ -4819,7 +6996,7 @@
                     <pic:cNvPicPr/>
                   </pic:nvPicPr>
                   <pic:blipFill>
-                    <a:blip r:embed="rId28"/>
+                    <a:blip r:embed="rId19"/>
                     <a:stretch>
                       <a:fillRect/>
                     </a:stretch>
@@ -4898,7 +7075,7 @@
                     <pic:cNvPicPr/>
                   </pic:nvPicPr>
                   <pic:blipFill>
-                    <a:blip r:embed="rId29"/>
+                    <a:blip r:embed="rId20"/>
                     <a:stretch>
                       <a:fillRect/>
                     </a:stretch>
@@ -4978,7 +7155,7 @@
                     <pic:cNvPicPr/>
                   </pic:nvPicPr>
                   <pic:blipFill>
-                    <a:blip r:embed="rId30"/>
+                    <a:blip r:embed="rId21"/>
                     <a:stretch>
                       <a:fillRect/>
                     </a:stretch>
@@ -5058,7 +7235,7 @@
                     <pic:cNvPicPr/>
                   </pic:nvPicPr>
                   <pic:blipFill>
-                    <a:blip r:embed="rId31"/>
+                    <a:blip r:embed="rId22"/>
                     <a:stretch>
                       <a:fillRect/>
                     </a:stretch>
@@ -5108,7 +7285,7 @@
                     <pic:cNvPicPr/>
                   </pic:nvPicPr>
                   <pic:blipFill>
-                    <a:blip r:embed="rId32"/>
+                    <a:blip r:embed="rId23"/>
                     <a:stretch>
                       <a:fillRect/>
                     </a:stretch>
@@ -5188,7 +7365,7 @@
                     <pic:cNvPicPr/>
                   </pic:nvPicPr>
                   <pic:blipFill>
-                    <a:blip r:embed="rId33"/>
+                    <a:blip r:embed="rId24"/>
                     <a:stretch>
                       <a:fillRect/>
                     </a:stretch>
@@ -5252,7 +7429,47 @@
           <w:sz w:val="28"/>
           <w:szCs w:val="28"/>
         </w:rPr>
-        <w:t>Завдання №1  VNS Lab 1 Task 1</w:t>
+        <w:t xml:space="preserve">Завдання №1  VNS </w:t>
+      </w:r>
+      <w:proofErr w:type="spellStart"/>
+      <w:r>
+        <w:rPr>
+          <w:rFonts w:ascii="Times New Roman" w:hAnsi="Times New Roman" w:cs="Times New Roman"/>
+          <w:b/>
+          <w:sz w:val="28"/>
+          <w:szCs w:val="28"/>
+        </w:rPr>
+        <w:t>Lab</w:t>
+      </w:r>
+      <w:proofErr w:type="spellEnd"/>
+      <w:r>
+        <w:rPr>
+          <w:rFonts w:ascii="Times New Roman" w:hAnsi="Times New Roman" w:cs="Times New Roman"/>
+          <w:b/>
+          <w:sz w:val="28"/>
+          <w:szCs w:val="28"/>
+        </w:rPr>
+        <w:t xml:space="preserve"> 1 </w:t>
+      </w:r>
+      <w:proofErr w:type="spellStart"/>
+      <w:r>
+        <w:rPr>
+          <w:rFonts w:ascii="Times New Roman" w:hAnsi="Times New Roman" w:cs="Times New Roman"/>
+          <w:b/>
+          <w:sz w:val="28"/>
+          <w:szCs w:val="28"/>
+        </w:rPr>
+        <w:t>Task</w:t>
+      </w:r>
+      <w:proofErr w:type="spellEnd"/>
+      <w:r>
+        <w:rPr>
+          <w:rFonts w:ascii="Times New Roman" w:hAnsi="Times New Roman" w:cs="Times New Roman"/>
+          <w:b/>
+          <w:sz w:val="28"/>
+          <w:szCs w:val="28"/>
+        </w:rPr>
+        <w:t xml:space="preserve"> 1</w:t>
       </w:r>
     </w:p>
     <w:p>
@@ -5291,7 +7508,7 @@
                     <pic:cNvPicPr/>
                   </pic:nvPicPr>
                   <pic:blipFill>
-                    <a:blip r:embed="rId34"/>
+                    <a:blip r:embed="rId25"/>
                     <a:stretch>
                       <a:fillRect/>
                     </a:stretch>
@@ -5377,7 +7594,51 @@
           <w:sz w:val="28"/>
           <w:szCs w:val="28"/>
         </w:rPr>
-        <w:t xml:space="preserve"> VNS Lab 1 Task 2</w:t>
+        <w:t xml:space="preserve"> VNS </w:t>
+      </w:r>
+      <w:proofErr w:type="spellStart"/>
+      <w:r>
+        <w:rPr>
+          <w:rFonts w:ascii="Times New Roman" w:hAnsi="Times New Roman" w:cs="Times New Roman"/>
+          <w:b/>
+          <w:bCs/>
+          <w:sz w:val="28"/>
+          <w:szCs w:val="28"/>
+        </w:rPr>
+        <w:t>Lab</w:t>
+      </w:r>
+      <w:proofErr w:type="spellEnd"/>
+      <w:r>
+        <w:rPr>
+          <w:rFonts w:ascii="Times New Roman" w:hAnsi="Times New Roman" w:cs="Times New Roman"/>
+          <w:b/>
+          <w:bCs/>
+          <w:sz w:val="28"/>
+          <w:szCs w:val="28"/>
+        </w:rPr>
+        <w:t xml:space="preserve"> 1 </w:t>
+      </w:r>
+      <w:proofErr w:type="spellStart"/>
+      <w:r>
+        <w:rPr>
+          <w:rFonts w:ascii="Times New Roman" w:hAnsi="Times New Roman" w:cs="Times New Roman"/>
+          <w:b/>
+          <w:bCs/>
+          <w:sz w:val="28"/>
+          <w:szCs w:val="28"/>
+        </w:rPr>
+        <w:t>Task</w:t>
+      </w:r>
+      <w:proofErr w:type="spellEnd"/>
+      <w:r>
+        <w:rPr>
+          <w:rFonts w:ascii="Times New Roman" w:hAnsi="Times New Roman" w:cs="Times New Roman"/>
+          <w:b/>
+          <w:bCs/>
+          <w:sz w:val="28"/>
+          <w:szCs w:val="28"/>
+        </w:rPr>
+        <w:t xml:space="preserve"> 2</w:t>
       </w:r>
     </w:p>
     <w:p>
@@ -5418,7 +7679,7 @@
                     <pic:cNvPicPr/>
                   </pic:nvPicPr>
                   <pic:blipFill>
-                    <a:blip r:embed="rId35"/>
+                    <a:blip r:embed="rId26"/>
                     <a:stretch>
                       <a:fillRect/>
                     </a:stretch>
@@ -5494,15 +7755,71 @@
         </w:rPr>
         <w:t xml:space="preserve">3 </w:t>
       </w:r>
-      <w:r>
-        <w:rPr>
-          <w:rFonts w:ascii="Times New Roman" w:hAnsi="Times New Roman" w:cs="Times New Roman"/>
-          <w:b/>
-          <w:bCs/>
-          <w:sz w:val="28"/>
-          <w:szCs w:val="28"/>
-        </w:rPr>
-        <w:t>Algotester Lab 1 Task 1</w:t>
+      <w:proofErr w:type="spellStart"/>
+      <w:r>
+        <w:rPr>
+          <w:rFonts w:ascii="Times New Roman" w:hAnsi="Times New Roman" w:cs="Times New Roman"/>
+          <w:b/>
+          <w:bCs/>
+          <w:sz w:val="28"/>
+          <w:szCs w:val="28"/>
+        </w:rPr>
+        <w:t>Algotester</w:t>
+      </w:r>
+      <w:proofErr w:type="spellEnd"/>
+      <w:r>
+        <w:rPr>
+          <w:rFonts w:ascii="Times New Roman" w:hAnsi="Times New Roman" w:cs="Times New Roman"/>
+          <w:b/>
+          <w:bCs/>
+          <w:sz w:val="28"/>
+          <w:szCs w:val="28"/>
+        </w:rPr>
+        <w:t xml:space="preserve"> </w:t>
+      </w:r>
+      <w:proofErr w:type="spellStart"/>
+      <w:r>
+        <w:rPr>
+          <w:rFonts w:ascii="Times New Roman" w:hAnsi="Times New Roman" w:cs="Times New Roman"/>
+          <w:b/>
+          <w:bCs/>
+          <w:sz w:val="28"/>
+          <w:szCs w:val="28"/>
+        </w:rPr>
+        <w:t>Lab</w:t>
+      </w:r>
+      <w:proofErr w:type="spellEnd"/>
+      <w:r>
+        <w:rPr>
+          <w:rFonts w:ascii="Times New Roman" w:hAnsi="Times New Roman" w:cs="Times New Roman"/>
+          <w:b/>
+          <w:bCs/>
+          <w:sz w:val="28"/>
+          <w:szCs w:val="28"/>
+        </w:rPr>
+        <w:t xml:space="preserve"> 1 </w:t>
+      </w:r>
+      <w:proofErr w:type="spellStart"/>
+      <w:r>
+        <w:rPr>
+          <w:rFonts w:ascii="Times New Roman" w:hAnsi="Times New Roman" w:cs="Times New Roman"/>
+          <w:b/>
+          <w:bCs/>
+          <w:sz w:val="28"/>
+          <w:szCs w:val="28"/>
+        </w:rPr>
+        <w:t>Task</w:t>
+      </w:r>
+      <w:proofErr w:type="spellEnd"/>
+      <w:r>
+        <w:rPr>
+          <w:rFonts w:ascii="Times New Roman" w:hAnsi="Times New Roman" w:cs="Times New Roman"/>
+          <w:b/>
+          <w:bCs/>
+          <w:sz w:val="28"/>
+          <w:szCs w:val="28"/>
+        </w:rPr>
+        <w:t xml:space="preserve"> 1</w:t>
       </w:r>
     </w:p>
     <w:p>
@@ -5543,7 +7860,7 @@
                     <pic:cNvPicPr/>
                   </pic:nvPicPr>
                   <pic:blipFill>
-                    <a:blip r:embed="rId36"/>
+                    <a:blip r:embed="rId27"/>
                     <a:stretch>
                       <a:fillRect/>
                     </a:stretch>
@@ -5602,7 +7919,7 @@
                     <pic:cNvPicPr/>
                   </pic:nvPicPr>
                   <pic:blipFill>
-                    <a:blip r:embed="rId37"/>
+                    <a:blip r:embed="rId28"/>
                     <a:stretch>
                       <a:fillRect/>
                     </a:stretch>
@@ -5679,16 +7996,62 @@
         </w:rPr>
         <w:t xml:space="preserve">4 </w:t>
       </w:r>
-      <w:r>
-        <w:rPr>
-          <w:rFonts w:ascii="Times New Roman" w:hAnsi="Times New Roman" w:cs="Times New Roman"/>
-          <w:b/>
-          <w:bCs/>
-          <w:sz w:val="28"/>
-          <w:szCs w:val="28"/>
-        </w:rPr>
-        <w:t>Class Practice Task</w:t>
-      </w:r>
+      <w:proofErr w:type="spellStart"/>
+      <w:r>
+        <w:rPr>
+          <w:rFonts w:ascii="Times New Roman" w:hAnsi="Times New Roman" w:cs="Times New Roman"/>
+          <w:b/>
+          <w:bCs/>
+          <w:sz w:val="28"/>
+          <w:szCs w:val="28"/>
+        </w:rPr>
+        <w:t>Class</w:t>
+      </w:r>
+      <w:proofErr w:type="spellEnd"/>
+      <w:r>
+        <w:rPr>
+          <w:rFonts w:ascii="Times New Roman" w:hAnsi="Times New Roman" w:cs="Times New Roman"/>
+          <w:b/>
+          <w:bCs/>
+          <w:sz w:val="28"/>
+          <w:szCs w:val="28"/>
+        </w:rPr>
+        <w:t xml:space="preserve"> </w:t>
+      </w:r>
+      <w:proofErr w:type="spellStart"/>
+      <w:r>
+        <w:rPr>
+          <w:rFonts w:ascii="Times New Roman" w:hAnsi="Times New Roman" w:cs="Times New Roman"/>
+          <w:b/>
+          <w:bCs/>
+          <w:sz w:val="28"/>
+          <w:szCs w:val="28"/>
+        </w:rPr>
+        <w:t>Practice</w:t>
+      </w:r>
+      <w:proofErr w:type="spellEnd"/>
+      <w:r>
+        <w:rPr>
+          <w:rFonts w:ascii="Times New Roman" w:hAnsi="Times New Roman" w:cs="Times New Roman"/>
+          <w:b/>
+          <w:bCs/>
+          <w:sz w:val="28"/>
+          <w:szCs w:val="28"/>
+        </w:rPr>
+        <w:t xml:space="preserve"> </w:t>
+      </w:r>
+      <w:proofErr w:type="spellStart"/>
+      <w:r>
+        <w:rPr>
+          <w:rFonts w:ascii="Times New Roman" w:hAnsi="Times New Roman" w:cs="Times New Roman"/>
+          <w:b/>
+          <w:bCs/>
+          <w:sz w:val="28"/>
+          <w:szCs w:val="28"/>
+        </w:rPr>
+        <w:t>Task</w:t>
+      </w:r>
+      <w:proofErr w:type="spellEnd"/>
     </w:p>
     <w:p>
       <w:pPr>
@@ -5729,7 +8092,7 @@
                     <pic:cNvPicPr/>
                   </pic:nvPicPr>
                   <pic:blipFill>
-                    <a:blip r:embed="rId38"/>
+                    <a:blip r:embed="rId29"/>
                     <a:stretch>
                       <a:fillRect/>
                     </a:stretch>
@@ -5813,8 +8176,64 @@
           <w:sz w:val="28"/>
           <w:szCs w:val="28"/>
         </w:rPr>
-        <w:t xml:space="preserve"> Self Practice Task</w:t>
-      </w:r>
+        <w:t xml:space="preserve"> </w:t>
+      </w:r>
+      <w:proofErr w:type="spellStart"/>
+      <w:r>
+        <w:rPr>
+          <w:rFonts w:ascii="Times New Roman" w:hAnsi="Times New Roman" w:cs="Times New Roman"/>
+          <w:b/>
+          <w:bCs/>
+          <w:sz w:val="28"/>
+          <w:szCs w:val="28"/>
+        </w:rPr>
+        <w:t>Self</w:t>
+      </w:r>
+      <w:proofErr w:type="spellEnd"/>
+      <w:r>
+        <w:rPr>
+          <w:rFonts w:ascii="Times New Roman" w:hAnsi="Times New Roman" w:cs="Times New Roman"/>
+          <w:b/>
+          <w:bCs/>
+          <w:sz w:val="28"/>
+          <w:szCs w:val="28"/>
+        </w:rPr>
+        <w:t xml:space="preserve"> </w:t>
+      </w:r>
+      <w:proofErr w:type="spellStart"/>
+      <w:r>
+        <w:rPr>
+          <w:rFonts w:ascii="Times New Roman" w:hAnsi="Times New Roman" w:cs="Times New Roman"/>
+          <w:b/>
+          <w:bCs/>
+          <w:sz w:val="28"/>
+          <w:szCs w:val="28"/>
+        </w:rPr>
+        <w:t>Practice</w:t>
+      </w:r>
+      <w:proofErr w:type="spellEnd"/>
+      <w:r>
+        <w:rPr>
+          <w:rFonts w:ascii="Times New Roman" w:hAnsi="Times New Roman" w:cs="Times New Roman"/>
+          <w:b/>
+          <w:bCs/>
+          <w:sz w:val="28"/>
+          <w:szCs w:val="28"/>
+        </w:rPr>
+        <w:t xml:space="preserve"> </w:t>
+      </w:r>
+      <w:proofErr w:type="spellStart"/>
+      <w:r>
+        <w:rPr>
+          <w:rFonts w:ascii="Times New Roman" w:hAnsi="Times New Roman" w:cs="Times New Roman"/>
+          <w:b/>
+          <w:bCs/>
+          <w:sz w:val="28"/>
+          <w:szCs w:val="28"/>
+        </w:rPr>
+        <w:t>Task</w:t>
+      </w:r>
+      <w:proofErr w:type="spellEnd"/>
     </w:p>
     <w:p>
       <w:pPr>
@@ -5852,7 +8271,7 @@
                     <pic:cNvPicPr/>
                   </pic:nvPicPr>
                   <pic:blipFill>
-                    <a:blip r:embed="rId39"/>
+                    <a:blip r:embed="rId30"/>
                     <a:stretch>
                       <a:fillRect/>
                     </a:stretch>
@@ -5909,7 +8328,7 @@
                     <pic:cNvPicPr/>
                   </pic:nvPicPr>
                   <pic:blipFill>
-                    <a:blip r:embed="rId40"/>
+                    <a:blip r:embed="rId31"/>
                     <a:stretch>
                       <a:fillRect/>
                     </a:stretch>
@@ -5992,6 +8411,7 @@
         <w:rPr>
           <w:rFonts w:ascii="Times New Roman" w:hAnsi="Times New Roman" w:cs="Times New Roman"/>
           <w:b/>
+          <w:noProof/>
           <w:sz w:val="28"/>
           <w:szCs w:val="28"/>
         </w:rPr>
@@ -6011,7 +8431,7 @@
                     <pic:cNvPicPr/>
                   </pic:nvPicPr>
                   <pic:blipFill>
-                    <a:blip r:embed="rId22"/>
+                    <a:blip r:embed="rId13"/>
                     <a:stretch>
                       <a:fillRect/>
                     </a:stretch>
@@ -6168,7 +8588,47 @@
           <w:sz w:val="24"/>
           <w:szCs w:val="24"/>
         </w:rPr>
-        <w:t xml:space="preserve"> мету використання стандартних бібліотек, таких як iostream та cmath. Я оволоді</w:t>
+        <w:t xml:space="preserve"> мету використання стандартних бібліотек, таких як </w:t>
+      </w:r>
+      <w:proofErr w:type="spellStart"/>
+      <w:r>
+        <w:rPr>
+          <w:rFonts w:ascii="Times New Roman" w:hAnsi="Times New Roman" w:cs="Times New Roman"/>
+          <w:bCs/>
+          <w:sz w:val="24"/>
+          <w:szCs w:val="24"/>
+        </w:rPr>
+        <w:t>iostream</w:t>
+      </w:r>
+      <w:proofErr w:type="spellEnd"/>
+      <w:r>
+        <w:rPr>
+          <w:rFonts w:ascii="Times New Roman" w:hAnsi="Times New Roman" w:cs="Times New Roman"/>
+          <w:bCs/>
+          <w:sz w:val="24"/>
+          <w:szCs w:val="24"/>
+        </w:rPr>
+        <w:t xml:space="preserve"> та </w:t>
+      </w:r>
+      <w:proofErr w:type="spellStart"/>
+      <w:r>
+        <w:rPr>
+          <w:rFonts w:ascii="Times New Roman" w:hAnsi="Times New Roman" w:cs="Times New Roman"/>
+          <w:bCs/>
+          <w:sz w:val="24"/>
+          <w:szCs w:val="24"/>
+        </w:rPr>
+        <w:t>cmath</w:t>
+      </w:r>
+      <w:proofErr w:type="spellEnd"/>
+      <w:r>
+        <w:rPr>
+          <w:rFonts w:ascii="Times New Roman" w:hAnsi="Times New Roman" w:cs="Times New Roman"/>
+          <w:bCs/>
+          <w:sz w:val="24"/>
+          <w:szCs w:val="24"/>
+        </w:rPr>
+        <w:t>. Я оволоді</w:t>
       </w:r>
       <w:r>
         <w:rPr>
@@ -6235,8 +8695,8 @@
       </w:pPr>
     </w:p>
     <w:sectPr>
-      <w:footerReference w:type="default" r:id="rId41"/>
-      <w:footerReference w:type="first" r:id="rId42"/>
+      <w:footerReference w:type="default" r:id="rId32"/>
+      <w:footerReference w:type="first" r:id="rId33"/>
       <w:pgSz w:w="11906" w:h="16838"/>
       <w:pgMar w:top="850" w:right="850" w:bottom="850" w:left="1417" w:header="708" w:footer="708" w:gutter="0"/>
       <w:cols w:space="708"/>
@@ -7631,7 +10091,6 @@
   <w:style w:type="character" w:default="1" w:styleId="a0">
     <w:name w:val="Default Paragraph Font"/>
     <w:uiPriority w:val="1"/>
-    <w:semiHidden/>
     <w:unhideWhenUsed/>
   </w:style>
   <w:style w:type="table" w:default="1" w:styleId="a1">

</xml_diff>